<commit_message>
change some files in lab5
</commit_message>
<xml_diff>
--- a/Отчеты/Lab5/Otchyot_lab_5_Malshakov_Alexandr.docx
+++ b/Отчеты/Lab5/Otchyot_lab_5_Malshakov_Alexandr.docx
@@ -349,6 +349,10 @@
     </w:p>
     <w:sdt>
       <w:sdtPr>
+        <w:rPr>
+          <w:b/>
+          <w:bCs/>
+        </w:rPr>
         <w:id w:val="-1920479330"/>
         <w:docPartObj>
           <w:docPartGallery w:val="Table of Contents"/>
@@ -357,28 +361,36 @@
       </w:sdtPr>
       <w:sdtEndPr>
         <w:rPr>
-          <w:rFonts w:eastAsiaTheme="minorHAnsi" w:cs="Times New Roman"/>
-          <w:kern w:val="0"/>
-          <w:sz w:val="26"/>
-          <w:szCs w:val="24"/>
-          <w:lang w:eastAsia="en-US"/>
+          <w:b w:val="0"/>
+          <w:bCs w:val="0"/>
         </w:rPr>
       </w:sdtEndPr>
       <w:sdtContent>
         <w:p>
           <w:pPr>
-            <w:pStyle w:val="1"/>
+            <w:spacing w:after="240" w:line="240" w:lineRule="auto"/>
+            <w:ind w:firstLine="0"/>
+            <w:jc w:val="center"/>
+            <w:rPr>
+              <w:b/>
+              <w:bCs/>
+              <w:sz w:val="32"/>
+              <w:szCs w:val="32"/>
+            </w:rPr>
           </w:pPr>
           <w:r>
+            <w:rPr>
+              <w:b/>
+              <w:bCs/>
+              <w:sz w:val="32"/>
+              <w:szCs w:val="32"/>
+            </w:rPr>
             <w:t>Оглавление</w:t>
           </w:r>
         </w:p>
         <w:p>
           <w:pPr>
             <w:pStyle w:val="11"/>
-            <w:tabs>
-              <w:tab w:val="left" w:pos="1200"/>
-            </w:tabs>
             <w:rPr>
               <w:rFonts w:asciiTheme="minorHAnsi" w:eastAsiaTheme="minorEastAsia" w:hAnsiTheme="minorHAnsi" w:cstheme="minorBidi"/>
               <w:noProof/>
@@ -476,9 +488,6 @@
         <w:p>
           <w:pPr>
             <w:pStyle w:val="11"/>
-            <w:tabs>
-              <w:tab w:val="left" w:pos="1200"/>
-            </w:tabs>
             <w:rPr>
               <w:rFonts w:asciiTheme="minorHAnsi" w:eastAsiaTheme="minorEastAsia" w:hAnsiTheme="minorHAnsi" w:cstheme="minorBidi"/>
               <w:noProof/>
@@ -592,11 +601,6 @@
     <w:p>
       <w:pPr>
         <w:pStyle w:val="1"/>
-        <w:numPr>
-          <w:ilvl w:val="0"/>
-          <w:numId w:val="41"/>
-        </w:numPr>
-        <w:ind w:left="0" w:firstLine="0"/>
       </w:pPr>
       <w:bookmarkStart w:id="0" w:name="_Toc185102997"/>
       <w:r>
@@ -620,6 +624,37 @@
           <w:lang w:eastAsia="ru-RU"/>
         </w:rPr>
         <w:t>Общая</w:t>
+      </w:r>
+    </w:p>
+    <w:p>
+      <w:pPr>
+        <w:rPr>
+          <w:lang w:eastAsia="ru-RU"/>
+        </w:rPr>
+      </w:pPr>
+      <w:r>
+        <w:rPr>
+          <w:lang w:eastAsia="ru-RU"/>
+        </w:rPr>
+        <w:t>В общем</w:t>
+      </w:r>
+      <w:r>
+        <w:rPr>
+          <w:lang w:eastAsia="ru-RU"/>
+        </w:rPr>
+        <w:t xml:space="preserve">, задание состоит из 3 </w:t>
+      </w:r>
+      <w:r>
+        <w:rPr>
+          <w:lang w:eastAsia="ru-RU"/>
+        </w:rPr>
+        <w:t>под</w:t>
+      </w:r>
+      <w:r>
+        <w:rPr>
+          <w:lang w:eastAsia="ru-RU"/>
+        </w:rPr>
+        <w:t>задач, работа с матрицей, работа с рваным массивом и работа со строкой.</w:t>
       </w:r>
     </w:p>
     <w:p>
@@ -629,6 +664,7 @@
           <w:ilvl w:val="0"/>
           <w:numId w:val="43"/>
         </w:numPr>
+        <w:ind w:left="993" w:hanging="283"/>
         <w:rPr>
           <w:lang w:eastAsia="ru-RU"/>
         </w:rPr>
@@ -653,6 +689,7 @@
           <w:ilvl w:val="0"/>
           <w:numId w:val="43"/>
         </w:numPr>
+        <w:ind w:left="993" w:hanging="283"/>
         <w:rPr>
           <w:lang w:eastAsia="ru-RU"/>
         </w:rPr>
@@ -677,6 +714,7 @@
           <w:ilvl w:val="0"/>
           <w:numId w:val="43"/>
         </w:numPr>
+        <w:ind w:left="993" w:hanging="283"/>
         <w:rPr>
           <w:lang w:eastAsia="ru-RU"/>
         </w:rPr>
@@ -701,6 +739,7 @@
           <w:ilvl w:val="0"/>
           <w:numId w:val="43"/>
         </w:numPr>
+        <w:ind w:left="993" w:hanging="283"/>
         <w:rPr>
           <w:lang w:eastAsia="ru-RU"/>
         </w:rPr>
@@ -725,15 +764,30 @@
           <w:ilvl w:val="0"/>
           <w:numId w:val="43"/>
         </w:numPr>
-        <w:rPr>
-          <w:lang w:eastAsia="ru-RU"/>
-        </w:rPr>
-      </w:pPr>
-      <w:r>
-        <w:rPr>
-          <w:lang w:eastAsia="ru-RU"/>
-        </w:rPr>
-        <w:t>Ввести строку символов. Строка состоит из слов, разделенных пробелами (пробелов может быть несколько) и знаками препинания (, ;:). В строке может быть несколько предложений, в конце каждого предложения стоит один знак препинания (.!?)</w:t>
+        <w:ind w:left="993" w:hanging="283"/>
+        <w:rPr>
+          <w:lang w:eastAsia="ru-RU"/>
+        </w:rPr>
+      </w:pPr>
+      <w:r>
+        <w:rPr>
+          <w:lang w:eastAsia="ru-RU"/>
+        </w:rPr>
+        <w:t>Ввести строку символов. Строка состоит из слов, разделенных пробелами (пробелов может быть несколько) и знаками препинания (</w:t>
+      </w:r>
+      <w:proofErr w:type="gramStart"/>
+      <w:r>
+        <w:rPr>
+          <w:lang w:eastAsia="ru-RU"/>
+        </w:rPr>
+        <w:t>, ;</w:t>
+      </w:r>
+      <w:proofErr w:type="gramEnd"/>
+      <w:r>
+        <w:rPr>
+          <w:lang w:eastAsia="ru-RU"/>
+        </w:rPr>
+        <w:t>:). В строке может быть несколько предложений, в конце каждого предложения стоит один знак препинания (.!?)</w:t>
       </w:r>
       <w:r>
         <w:rPr>
@@ -749,15 +803,30 @@
           <w:ilvl w:val="0"/>
           <w:numId w:val="43"/>
         </w:numPr>
-        <w:rPr>
-          <w:lang w:eastAsia="ru-RU"/>
-        </w:rPr>
-      </w:pPr>
-      <w:r>
-        <w:rPr>
-          <w:lang w:eastAsia="ru-RU"/>
-        </w:rPr>
-        <w:t>Выполнить обработку строки в соответствии с вариантом, используя по возможности, методы класса String.</w:t>
+        <w:ind w:left="993" w:hanging="283"/>
+        <w:rPr>
+          <w:lang w:eastAsia="ru-RU"/>
+        </w:rPr>
+      </w:pPr>
+      <w:r>
+        <w:rPr>
+          <w:lang w:eastAsia="ru-RU"/>
+        </w:rPr>
+        <w:t xml:space="preserve">Выполнить обработку строки в соответствии с вариантом, используя по возможности, методы класса </w:t>
+      </w:r>
+      <w:proofErr w:type="spellStart"/>
+      <w:r>
+        <w:rPr>
+          <w:lang w:eastAsia="ru-RU"/>
+        </w:rPr>
+        <w:t>String</w:t>
+      </w:r>
+      <w:proofErr w:type="spellEnd"/>
+      <w:r>
+        <w:rPr>
+          <w:lang w:eastAsia="ru-RU"/>
+        </w:rPr>
+        <w:t>.</w:t>
       </w:r>
     </w:p>
     <w:p>
@@ -767,6 +836,7 @@
           <w:ilvl w:val="0"/>
           <w:numId w:val="43"/>
         </w:numPr>
+        <w:ind w:left="993" w:hanging="284"/>
         <w:rPr>
           <w:lang w:eastAsia="ru-RU"/>
         </w:rPr>
@@ -790,6 +860,25 @@
           <w:lang w:eastAsia="ru-RU"/>
         </w:rPr>
         <w:t>Вариант №9</w:t>
+      </w:r>
+    </w:p>
+    <w:p>
+      <w:pPr>
+        <w:rPr>
+          <w:lang w:eastAsia="ru-RU"/>
+        </w:rPr>
+      </w:pPr>
+      <w:r>
+        <w:rPr>
+          <w:lang w:eastAsia="ru-RU"/>
+        </w:rPr>
+        <w:t>Задачи для конкретного варианта</w:t>
+      </w:r>
+      <w:r>
+        <w:rPr>
+          <w:lang w:eastAsia="ru-RU"/>
+        </w:rPr>
+        <w:t>:</w:t>
       </w:r>
     </w:p>
     <w:p>
@@ -799,15 +888,34 @@
           <w:ilvl w:val="0"/>
           <w:numId w:val="44"/>
         </w:numPr>
-        <w:rPr>
-          <w:lang w:eastAsia="ru-RU"/>
-        </w:rPr>
-      </w:pPr>
-      <w:r>
-        <w:rPr>
-          <w:lang w:eastAsia="ru-RU"/>
-        </w:rPr>
-        <w:t>Сформировать динамический двумерный массив, заполнить его и вывести на печать.</w:t>
+        <w:ind w:left="993" w:hanging="284"/>
+        <w:rPr>
+          <w:lang w:eastAsia="ru-RU"/>
+        </w:rPr>
+      </w:pPr>
+      <w:r>
+        <w:rPr>
+          <w:lang w:eastAsia="ru-RU"/>
+        </w:rPr>
+        <w:t>Сформировать</w:t>
+      </w:r>
+      <w:r>
+        <w:rPr>
+          <w:lang w:eastAsia="ru-RU"/>
+        </w:rPr>
+        <w:t xml:space="preserve"> и заполнить</w:t>
+      </w:r>
+      <w:r>
+        <w:rPr>
+          <w:lang w:eastAsia="ru-RU"/>
+        </w:rPr>
+        <w:t xml:space="preserve"> динамический двумерный массив</w:t>
+      </w:r>
+      <w:r>
+        <w:rPr>
+          <w:lang w:eastAsia="ru-RU"/>
+        </w:rPr>
+        <w:t>.</w:t>
       </w:r>
     </w:p>
     <w:p>
@@ -817,6 +925,7 @@
           <w:ilvl w:val="0"/>
           <w:numId w:val="44"/>
         </w:numPr>
+        <w:ind w:left="993" w:hanging="284"/>
         <w:rPr>
           <w:lang w:eastAsia="ru-RU"/>
         </w:rPr>
@@ -847,15 +956,34 @@
           <w:ilvl w:val="0"/>
           <w:numId w:val="44"/>
         </w:numPr>
-        <w:rPr>
-          <w:lang w:eastAsia="ru-RU"/>
-        </w:rPr>
-      </w:pPr>
-      <w:r>
-        <w:rPr>
-          <w:lang w:eastAsia="ru-RU"/>
-        </w:rPr>
-        <w:t>Сформировать динамический рваный массив, заполнить его и вывести на печать.</w:t>
+        <w:ind w:left="993" w:hanging="284"/>
+        <w:rPr>
+          <w:lang w:eastAsia="ru-RU"/>
+        </w:rPr>
+      </w:pPr>
+      <w:r>
+        <w:rPr>
+          <w:lang w:eastAsia="ru-RU"/>
+        </w:rPr>
+        <w:t xml:space="preserve">Сформировать </w:t>
+      </w:r>
+      <w:r>
+        <w:rPr>
+          <w:lang w:eastAsia="ru-RU"/>
+        </w:rPr>
+        <w:t xml:space="preserve">и заполнить </w:t>
+      </w:r>
+      <w:r>
+        <w:rPr>
+          <w:lang w:eastAsia="ru-RU"/>
+        </w:rPr>
+        <w:t>динамический рваный массив</w:t>
+      </w:r>
+      <w:r>
+        <w:rPr>
+          <w:lang w:eastAsia="ru-RU"/>
+        </w:rPr>
+        <w:t>.</w:t>
       </w:r>
     </w:p>
     <w:p>
@@ -865,6 +993,7 @@
           <w:ilvl w:val="0"/>
           <w:numId w:val="44"/>
         </w:numPr>
+        <w:ind w:left="993" w:hanging="284"/>
         <w:rPr>
           <w:lang w:eastAsia="ru-RU"/>
         </w:rPr>
@@ -889,15 +1018,30 @@
           <w:ilvl w:val="0"/>
           <w:numId w:val="44"/>
         </w:numPr>
-        <w:rPr>
-          <w:lang w:eastAsia="ru-RU"/>
-        </w:rPr>
-      </w:pPr>
-      <w:r>
-        <w:rPr>
-          <w:lang w:eastAsia="ru-RU"/>
-        </w:rPr>
-        <w:t>Ввести строку символов. Строка состоит из слов, разделенных пробелами (пробелов может быть несколько) и знаками препинания (, ;:). В строке может быть несколько предложений, в конце каждого предложения стоит один знак препинания (.!?)</w:t>
+        <w:ind w:left="993" w:hanging="284"/>
+        <w:rPr>
+          <w:lang w:eastAsia="ru-RU"/>
+        </w:rPr>
+      </w:pPr>
+      <w:r>
+        <w:rPr>
+          <w:lang w:eastAsia="ru-RU"/>
+        </w:rPr>
+        <w:t>Ввести строку символов. Строка состоит из слов, разделенных пробелами (пробелов может быть несколько) и знаками препинания (</w:t>
+      </w:r>
+      <w:proofErr w:type="gramStart"/>
+      <w:r>
+        <w:rPr>
+          <w:lang w:eastAsia="ru-RU"/>
+        </w:rPr>
+        <w:t>, ;</w:t>
+      </w:r>
+      <w:proofErr w:type="gramEnd"/>
+      <w:r>
+        <w:rPr>
+          <w:lang w:eastAsia="ru-RU"/>
+        </w:rPr>
+        <w:t>:). В строке может быть несколько предложений, в конце каждого предложения стоит один знак препинания (.!?)</w:t>
       </w:r>
       <w:r>
         <w:rPr>
@@ -913,6 +1057,7 @@
           <w:ilvl w:val="0"/>
           <w:numId w:val="44"/>
         </w:numPr>
+        <w:ind w:left="993" w:hanging="284"/>
         <w:rPr>
           <w:lang w:eastAsia="ru-RU"/>
         </w:rPr>
@@ -931,21 +1076,16 @@
           <w:ilvl w:val="0"/>
           <w:numId w:val="44"/>
         </w:numPr>
-        <w:rPr>
-          <w:lang w:eastAsia="ru-RU"/>
-        </w:rPr>
-      </w:pPr>
-      <w:r>
-        <w:rPr>
-          <w:lang w:eastAsia="ru-RU"/>
-        </w:rPr>
-        <w:t>Результаты обработки вывести на печать</w:t>
-      </w:r>
-      <w:r>
-        <w:rPr>
-          <w:lang w:eastAsia="ru-RU"/>
-        </w:rPr>
-        <w:t>.</w:t>
+        <w:ind w:left="993" w:hanging="284"/>
+        <w:rPr>
+          <w:lang w:eastAsia="ru-RU"/>
+        </w:rPr>
+      </w:pPr>
+      <w:r>
+        <w:rPr>
+          <w:lang w:eastAsia="ru-RU"/>
+        </w:rPr>
+        <w:t>Все результаты нужно выводить на экран.</w:t>
       </w:r>
     </w:p>
     <w:p>
@@ -958,11 +1098,6 @@
     <w:p>
       <w:pPr>
         <w:pStyle w:val="1"/>
-        <w:numPr>
-          <w:ilvl w:val="0"/>
-          <w:numId w:val="41"/>
-        </w:numPr>
-        <w:ind w:left="0" w:firstLine="0"/>
       </w:pPr>
       <w:bookmarkStart w:id="1" w:name="_Toc185102998"/>
       <w:r>
@@ -973,12 +1108,226 @@
     </w:p>
     <w:p>
       <w:pPr>
+        <w:pStyle w:val="2"/>
+        <w:rPr>
+          <w:lang w:eastAsia="ru-RU"/>
+        </w:rPr>
+      </w:pPr>
+      <w:r>
+        <w:rPr>
+          <w:lang w:eastAsia="ru-RU"/>
+        </w:rPr>
+        <w:t>Матрица</w:t>
+      </w:r>
+    </w:p>
+    <w:p>
+      <w:pPr>
+        <w:rPr>
+          <w:lang w:eastAsia="ru-RU"/>
+        </w:rPr>
+      </w:pPr>
+      <w:r>
+        <w:rPr>
+          <w:lang w:eastAsia="ru-RU"/>
+        </w:rPr>
+        <w:t>Для формирования матрицы нужно</w:t>
+      </w:r>
+      <w:r>
+        <w:rPr>
+          <w:lang w:eastAsia="ru-RU"/>
+        </w:rPr>
+        <w:t xml:space="preserve"> считать два числа – количество строк и количество столбцов, и затем</w:t>
+      </w:r>
+      <w:r>
+        <w:rPr>
+          <w:lang w:eastAsia="ru-RU"/>
+        </w:rPr>
+        <w:t xml:space="preserve"> просто заполнить ее построчно.</w:t>
+      </w:r>
+    </w:p>
+    <w:p>
+      <w:pPr>
+        <w:rPr>
+          <w:lang w:eastAsia="ru-RU"/>
+        </w:rPr>
+      </w:pPr>
+      <w:r>
+        <w:rPr>
+          <w:lang w:eastAsia="ru-RU"/>
+        </w:rPr>
+        <w:t xml:space="preserve">Чтобы добавить </w:t>
+      </w:r>
+      <w:r>
+        <w:rPr>
+          <w:lang w:val="en-US" w:eastAsia="ru-RU"/>
+        </w:rPr>
+        <w:t>K</w:t>
+      </w:r>
+      <w:r>
+        <w:rPr>
+          <w:lang w:eastAsia="ru-RU"/>
+        </w:rPr>
+        <w:t xml:space="preserve"> строк в начало </w:t>
+      </w:r>
+      <w:r>
+        <w:rPr>
+          <w:lang w:eastAsia="ru-RU"/>
+        </w:rPr>
+        <w:t xml:space="preserve">нужно создать новую матрицу </w:t>
+      </w:r>
+      <w:proofErr w:type="gramStart"/>
+      <w:r>
+        <w:rPr>
+          <w:lang w:eastAsia="ru-RU"/>
+        </w:rPr>
+        <w:t>для строк</w:t>
+      </w:r>
+      <w:proofErr w:type="gramEnd"/>
+      <w:r>
+        <w:rPr>
+          <w:lang w:eastAsia="ru-RU"/>
+        </w:rPr>
+        <w:t xml:space="preserve"> которые нужно вставить, потом создать матрицу в которую уже надо заполнить элементами исходной матрицы и матрицы из </w:t>
+      </w:r>
+      <w:r>
+        <w:rPr>
+          <w:lang w:val="en-US" w:eastAsia="ru-RU"/>
+        </w:rPr>
+        <w:t>K</w:t>
+      </w:r>
+      <w:r>
+        <w:rPr>
+          <w:lang w:eastAsia="ru-RU"/>
+        </w:rPr>
+        <w:t xml:space="preserve"> строк, и присвоить эту матрицу текущей.</w:t>
+      </w:r>
+    </w:p>
+    <w:p>
+      <w:pPr>
+        <w:pStyle w:val="2"/>
+        <w:rPr>
+          <w:lang w:eastAsia="ru-RU"/>
+        </w:rPr>
+      </w:pPr>
+      <w:r>
+        <w:rPr>
+          <w:lang w:eastAsia="ru-RU"/>
+        </w:rPr>
+        <w:t>Рваный массив</w:t>
+      </w:r>
+    </w:p>
+    <w:p>
+      <w:pPr>
+        <w:rPr>
+          <w:lang w:eastAsia="ru-RU"/>
+        </w:rPr>
+      </w:pPr>
+      <w:r>
+        <w:rPr>
+          <w:lang w:eastAsia="ru-RU"/>
+        </w:rPr>
+        <w:t xml:space="preserve">Для формирования </w:t>
+      </w:r>
+      <w:r>
+        <w:rPr>
+          <w:lang w:eastAsia="ru-RU"/>
+        </w:rPr>
+        <w:t>рваного массива</w:t>
+      </w:r>
+      <w:r>
+        <w:rPr>
+          <w:lang w:eastAsia="ru-RU"/>
+        </w:rPr>
+        <w:t xml:space="preserve"> нужно </w:t>
+      </w:r>
+      <w:r>
+        <w:rPr>
+          <w:lang w:eastAsia="ru-RU"/>
+        </w:rPr>
+        <w:t>создать массив и заполнить его другими массивами, для длины массивов можно при создании каждого массива вводить его длину, или можно использовать случайные числа.</w:t>
+      </w:r>
+    </w:p>
+    <w:p>
+      <w:pPr>
+        <w:rPr>
+          <w:lang w:eastAsia="ru-RU"/>
+        </w:rPr>
+      </w:pPr>
+      <w:r>
+        <w:rPr>
+          <w:lang w:eastAsia="ru-RU"/>
+        </w:rPr>
+        <w:t>Чтобы удалить</w:t>
+      </w:r>
+      <w:r>
+        <w:rPr>
+          <w:lang w:eastAsia="ru-RU"/>
+        </w:rPr>
+        <w:t xml:space="preserve"> строку нужно создать новый массив на один элемент меньше и скопировать в него все массивы, игнорируя тот</w:t>
+      </w:r>
+      <w:proofErr w:type="gramStart"/>
+      <w:r>
+        <w:rPr>
+          <w:lang w:eastAsia="ru-RU"/>
+        </w:rPr>
+        <w:t>.</w:t>
+      </w:r>
+      <w:proofErr w:type="gramEnd"/>
+      <w:r>
+        <w:rPr>
+          <w:lang w:eastAsia="ru-RU"/>
+        </w:rPr>
+        <w:t xml:space="preserve"> который удаляем.</w:t>
+      </w:r>
+    </w:p>
+    <w:p>
+      <w:pPr>
+        <w:pStyle w:val="2"/>
+        <w:rPr>
+          <w:lang w:eastAsia="ru-RU"/>
+        </w:rPr>
+      </w:pPr>
+      <w:r>
+        <w:rPr>
+          <w:lang w:eastAsia="ru-RU"/>
+        </w:rPr>
+        <w:t>Строка</w:t>
+      </w:r>
+    </w:p>
+    <w:p>
+      <w:pPr>
+        <w:rPr>
+          <w:lang w:eastAsia="ru-RU"/>
+        </w:rPr>
+      </w:pPr>
+      <w:r>
+        <w:rPr>
+          <w:lang w:eastAsia="ru-RU"/>
+        </w:rPr>
+        <w:t xml:space="preserve">Для выполнения задания со строкой нужно один раз пройтись по строке, отделяя слова друг от друга, а также сохраняя знаки препинания, после вывести используя функцию </w:t>
+      </w:r>
+      <w:r>
+        <w:rPr>
+          <w:lang w:val="en-US" w:eastAsia="ru-RU"/>
+        </w:rPr>
+        <w:t>Reverse</w:t>
+      </w:r>
+      <w:r>
+        <w:rPr>
+          <w:lang w:eastAsia="ru-RU"/>
+        </w:rPr>
+        <w:t xml:space="preserve"> </w:t>
+      </w:r>
+      <w:r>
+        <w:rPr>
+          <w:lang w:eastAsia="ru-RU"/>
+        </w:rPr>
+        <w:t>на тех словах чья длина равна позиции в предложении.</w:t>
+      </w:r>
+    </w:p>
+    <w:p>
+      <w:pPr>
         <w:pStyle w:val="1"/>
-        <w:numPr>
-          <w:ilvl w:val="0"/>
-          <w:numId w:val="41"/>
-        </w:numPr>
-        <w:ind w:left="0" w:firstLine="0"/>
       </w:pPr>
       <w:r>
         <w:lastRenderedPageBreak/>
@@ -987,12 +1336,49 @@
     </w:p>
     <w:p>
       <w:pPr>
+        <w:pStyle w:val="2"/>
+        <w:rPr>
+          <w:lang w:eastAsia="ru-RU"/>
+        </w:rPr>
+      </w:pPr>
+      <w:r>
+        <w:rPr>
+          <w:lang w:eastAsia="ru-RU"/>
+        </w:rPr>
+        <w:t>Матрица</w:t>
+      </w:r>
+    </w:p>
+    <w:p>
+      <w:pPr>
+        <w:pStyle w:val="2"/>
+        <w:rPr>
+          <w:lang w:eastAsia="ru-RU"/>
+        </w:rPr>
+      </w:pPr>
+      <w:r>
+        <w:rPr>
+          <w:lang w:eastAsia="ru-RU"/>
+        </w:rPr>
+        <w:t>Рваный массив</w:t>
+      </w:r>
+    </w:p>
+    <w:p>
+      <w:pPr>
+        <w:pStyle w:val="2"/>
+        <w:rPr>
+          <w:lang w:eastAsia="ru-RU"/>
+        </w:rPr>
+      </w:pPr>
+      <w:r>
+        <w:rPr>
+          <w:lang w:eastAsia="ru-RU"/>
+        </w:rPr>
+        <w:t>Строка</w:t>
+      </w:r>
+    </w:p>
+    <w:p>
+      <w:pPr>
         <w:pStyle w:val="1"/>
-        <w:numPr>
-          <w:ilvl w:val="0"/>
-          <w:numId w:val="41"/>
-        </w:numPr>
-        <w:ind w:left="0" w:firstLine="0"/>
       </w:pPr>
       <w:r>
         <w:lastRenderedPageBreak/>
@@ -1001,10 +1387,74 @@
     </w:p>
     <w:p>
       <w:pPr>
-        <w:rPr>
-          <w:lang w:eastAsia="ru-RU"/>
-        </w:rPr>
-      </w:pPr>
+        <w:pStyle w:val="2"/>
+        <w:rPr>
+          <w:lang w:eastAsia="ru-RU"/>
+        </w:rPr>
+      </w:pPr>
+      <w:r>
+        <w:rPr>
+          <w:lang w:eastAsia="ru-RU"/>
+        </w:rPr>
+        <w:t>Матрица</w:t>
+      </w:r>
+    </w:p>
+    <w:p>
+      <w:pPr>
+        <w:pStyle w:val="2"/>
+        <w:rPr>
+          <w:lang w:eastAsia="ru-RU"/>
+        </w:rPr>
+      </w:pPr>
+      <w:r>
+        <w:rPr>
+          <w:lang w:eastAsia="ru-RU"/>
+        </w:rPr>
+        <w:t>Рваный массив</w:t>
+      </w:r>
+    </w:p>
+    <w:p>
+      <w:pPr>
+        <w:pStyle w:val="2"/>
+        <w:rPr>
+          <w:lang w:eastAsia="ru-RU"/>
+        </w:rPr>
+      </w:pPr>
+      <w:r>
+        <w:rPr>
+          <w:lang w:eastAsia="ru-RU"/>
+        </w:rPr>
+        <w:t>Строка</w:t>
+      </w:r>
+    </w:p>
+    <w:p>
+      <w:pPr>
+        <w:rPr>
+          <w:lang w:eastAsia="ru-RU"/>
+        </w:rPr>
+      </w:pPr>
+    </w:p>
+    <w:p>
+      <w:pPr>
+        <w:pStyle w:val="1"/>
+      </w:pPr>
+      <w:r>
+        <w:lastRenderedPageBreak/>
+        <w:t>Приложение А</w:t>
+      </w:r>
+    </w:p>
+    <w:p>
+      <w:pPr>
+        <w:rPr>
+          <w:lang w:eastAsia="ru-RU"/>
+        </w:rPr>
+      </w:pPr>
+      <w:r>
+        <w:rPr>
+          <w:lang w:eastAsia="ru-RU"/>
+        </w:rPr>
+        <w:t>https://github.com/Poruch/LabWorks.git</w:t>
+      </w:r>
     </w:p>
     <w:sectPr>
       <w:headerReference w:type="default" r:id="rId8"/>
@@ -6225,6 +6675,7 @@
   <w:style w:type="character" w:default="1" w:styleId="a0">
     <w:name w:val="Default Paragraph Font"/>
     <w:uiPriority w:val="1"/>
+    <w:semiHidden/>
     <w:unhideWhenUsed/>
   </w:style>
   <w:style w:type="table" w:default="1" w:styleId="a1">
@@ -6315,13 +6766,15 @@
     <w:autoRedefine/>
     <w:uiPriority w:val="39"/>
     <w:unhideWhenUsed/>
-    <w:rsid w:val="00DA7F05"/>
+    <w:rsid w:val="00D219BC"/>
     <w:pPr>
       <w:tabs>
         <w:tab w:val="left" w:pos="440"/>
+        <w:tab w:val="left" w:pos="1200"/>
         <w:tab w:val="right" w:leader="dot" w:pos="9345"/>
       </w:tabs>
       <w:spacing w:after="100"/>
+      <w:ind w:left="993" w:hanging="284"/>
     </w:pPr>
   </w:style>
   <w:style w:type="paragraph" w:styleId="21">

</xml_diff>

<commit_message>
some changes in lab5
</commit_message>
<xml_diff>
--- a/Отчеты/Lab5/Otchyot_lab_5_Malshakov_Alexandr.docx
+++ b/Отчеты/Lab5/Otchyot_lab_5_Malshakov_Alexandr.docx
@@ -1,6 +1,6 @@
 
 <file path=word/document.xml><?xml version="1.0" encoding="utf-8"?>
-<w:document xmlns:wpc="http://schemas.microsoft.com/office/word/2010/wordprocessingCanvas" xmlns:cx="http://schemas.microsoft.com/office/drawing/2014/chartex" xmlns:cx1="http://schemas.microsoft.com/office/drawing/2015/9/8/chartex" xmlns:cx2="http://schemas.microsoft.com/office/drawing/2015/10/21/chartex" xmlns:cx3="http://schemas.microsoft.com/office/drawing/2016/5/9/chartex" xmlns:cx4="http://schemas.microsoft.com/office/drawing/2016/5/10/chartex" xmlns:cx5="http://schemas.microsoft.com/office/drawing/2016/5/11/chartex" xmlns:cx6="http://schemas.microsoft.com/office/drawing/2016/5/12/chartex" xmlns:cx7="http://schemas.microsoft.com/office/drawing/2016/5/13/chartex" xmlns:cx8="http://schemas.microsoft.com/office/drawing/2016/5/14/chartex" xmlns:mc="http://schemas.openxmlformats.org/markup-compatibility/2006" xmlns:aink="http://schemas.microsoft.com/office/drawing/2016/ink" xmlns:am3d="http://schemas.microsoft.com/office/drawing/2017/model3d" xmlns:o="urn:schemas-microsoft-com:office:office" xmlns:oel="http://schemas.microsoft.com/office/2019/extlst" xmlns:r="http://schemas.openxmlformats.org/officeDocument/2006/relationships" xmlns:m="http://schemas.openxmlformats.org/officeDocument/2006/math" xmlns:v="urn:schemas-microsoft-com:vml" xmlns:wp14="http://schemas.microsoft.com/office/word/2010/wordprocessingDrawing" xmlns:wp="http://schemas.openxmlformats.org/drawingml/2006/wordprocessingDrawing" xmlns:w10="urn:schemas-microsoft-com:office:word" xmlns:w="http://schemas.openxmlformats.org/wordprocessingml/2006/main" xmlns:w14="http://schemas.microsoft.com/office/word/2010/wordml" xmlns:w15="http://schemas.microsoft.com/office/word/2012/wordml" xmlns:w16cex="http://schemas.microsoft.com/office/word/2018/wordml/cex" xmlns:w16cid="http://schemas.microsoft.com/office/word/2016/wordml/cid" xmlns:w16="http://schemas.microsoft.com/office/word/2018/wordml" xmlns:w16du="http://schemas.microsoft.com/office/word/2023/wordml/word16du" xmlns:w16sdtdh="http://schemas.microsoft.com/office/word/2020/wordml/sdtdatahash" xmlns:w16se="http://schemas.microsoft.com/office/word/2015/wordml/symex" xmlns:wpg="http://schemas.microsoft.com/office/word/2010/wordprocessingGroup" xmlns:wpi="http://schemas.microsoft.com/office/word/2010/wordprocessingInk" xmlns:wne="http://schemas.microsoft.com/office/word/2006/wordml" xmlns:wps="http://schemas.microsoft.com/office/word/2010/wordprocessingShape" mc:Ignorable="w14 w15 w16se w16cid w16 w16cex w16sdtdh w16du wp14">
+<w:document xmlns:wpc="http://schemas.microsoft.com/office/word/2010/wordprocessingCanvas" xmlns:cx="http://schemas.microsoft.com/office/drawing/2014/chartex" xmlns:cx1="http://schemas.microsoft.com/office/drawing/2015/9/8/chartex" xmlns:cx2="http://schemas.microsoft.com/office/drawing/2015/10/21/chartex" xmlns:cx3="http://schemas.microsoft.com/office/drawing/2016/5/9/chartex" xmlns:cx4="http://schemas.microsoft.com/office/drawing/2016/5/10/chartex" xmlns:cx5="http://schemas.microsoft.com/office/drawing/2016/5/11/chartex" xmlns:cx6="http://schemas.microsoft.com/office/drawing/2016/5/12/chartex" xmlns:cx7="http://schemas.microsoft.com/office/drawing/2016/5/13/chartex" xmlns:cx8="http://schemas.microsoft.com/office/drawing/2016/5/14/chartex" xmlns:mc="http://schemas.openxmlformats.org/markup-compatibility/2006" xmlns:aink="http://schemas.microsoft.com/office/drawing/2016/ink" xmlns:am3d="http://schemas.microsoft.com/office/drawing/2017/model3d" xmlns:o="urn:schemas-microsoft-com:office:office" xmlns:r="http://schemas.openxmlformats.org/officeDocument/2006/relationships" xmlns:m="http://schemas.openxmlformats.org/officeDocument/2006/math" xmlns:v="urn:schemas-microsoft-com:vml" xmlns:wp14="http://schemas.microsoft.com/office/word/2010/wordprocessingDrawing" xmlns:wp="http://schemas.openxmlformats.org/drawingml/2006/wordprocessingDrawing" xmlns:w10="urn:schemas-microsoft-com:office:word" xmlns:w="http://schemas.openxmlformats.org/wordprocessingml/2006/main" xmlns:w14="http://schemas.microsoft.com/office/word/2010/wordml" xmlns:w15="http://schemas.microsoft.com/office/word/2012/wordml" xmlns:w16cex="http://schemas.microsoft.com/office/word/2018/wordml/cex" xmlns:w16cid="http://schemas.microsoft.com/office/word/2016/wordml/cid" xmlns:w16="http://schemas.microsoft.com/office/word/2018/wordml" xmlns:w16sdtdh="http://schemas.microsoft.com/office/word/2020/wordml/sdtdatahash" xmlns:w16se="http://schemas.microsoft.com/office/word/2015/wordml/symex" xmlns:wpg="http://schemas.microsoft.com/office/word/2010/wordprocessingGroup" xmlns:wpi="http://schemas.microsoft.com/office/word/2010/wordprocessingInk" xmlns:wne="http://schemas.microsoft.com/office/word/2006/wordml" xmlns:wps="http://schemas.microsoft.com/office/word/2010/wordprocessingShape" mc:Ignorable="w14 w15 w16se w16cid w16 w16cex w16sdtdh wp14">
   <w:body>
     <w:p>
       <w:pPr>
@@ -390,7 +390,7 @@
         </w:p>
         <w:p>
           <w:pPr>
-            <w:pStyle w:val="11"/>
+            <w:pStyle w:val="TOC1"/>
             <w:rPr>
               <w:rFonts w:asciiTheme="minorHAnsi" w:eastAsiaTheme="minorEastAsia" w:hAnsiTheme="minorHAnsi" w:cstheme="minorBidi"/>
               <w:noProof/>
@@ -412,7 +412,7 @@
           <w:hyperlink w:anchor="_Toc185102997" w:history="1">
             <w:r>
               <w:rPr>
-                <w:rStyle w:val="a5"/>
+                <w:rStyle w:val="Hyperlink"/>
                 <w:noProof/>
               </w:rPr>
               <w:t>1.</w:t>
@@ -430,7 +430,7 @@
             </w:r>
             <w:r>
               <w:rPr>
-                <w:rStyle w:val="a5"/>
+                <w:rStyle w:val="Hyperlink"/>
                 <w:noProof/>
               </w:rPr>
               <w:t>Постановка задачи</w:t>
@@ -487,7 +487,7 @@
         </w:p>
         <w:p>
           <w:pPr>
-            <w:pStyle w:val="11"/>
+            <w:pStyle w:val="TOC1"/>
             <w:rPr>
               <w:rFonts w:asciiTheme="minorHAnsi" w:eastAsiaTheme="minorEastAsia" w:hAnsiTheme="minorHAnsi" w:cstheme="minorBidi"/>
               <w:noProof/>
@@ -500,7 +500,7 @@
           <w:hyperlink w:anchor="_Toc185102998" w:history="1">
             <w:r>
               <w:rPr>
-                <w:rStyle w:val="a5"/>
+                <w:rStyle w:val="Hyperlink"/>
                 <w:noProof/>
               </w:rPr>
               <w:t>2.</w:t>
@@ -518,7 +518,7 @@
             </w:r>
             <w:r>
               <w:rPr>
-                <w:rStyle w:val="a5"/>
+                <w:rStyle w:val="Hyperlink"/>
                 <w:noProof/>
               </w:rPr>
               <w:t>Анализ</w:t>
@@ -600,7 +600,7 @@
     </w:p>
     <w:p>
       <w:pPr>
-        <w:pStyle w:val="1"/>
+        <w:pStyle w:val="Heading1"/>
       </w:pPr>
       <w:bookmarkStart w:id="0" w:name="_Toc185102997"/>
       <w:r>
@@ -614,7 +614,7 @@
     </w:p>
     <w:p>
       <w:pPr>
-        <w:pStyle w:val="2"/>
+        <w:pStyle w:val="Heading2"/>
         <w:rPr>
           <w:lang w:eastAsia="ru-RU"/>
         </w:rPr>
@@ -659,7 +659,7 @@
     </w:p>
     <w:p>
       <w:pPr>
-        <w:pStyle w:val="a4"/>
+        <w:pStyle w:val="ListParagraph"/>
         <w:numPr>
           <w:ilvl w:val="0"/>
           <w:numId w:val="43"/>
@@ -684,7 +684,7 @@
     </w:p>
     <w:p>
       <w:pPr>
-        <w:pStyle w:val="a4"/>
+        <w:pStyle w:val="ListParagraph"/>
         <w:numPr>
           <w:ilvl w:val="0"/>
           <w:numId w:val="43"/>
@@ -709,7 +709,7 @@
     </w:p>
     <w:p>
       <w:pPr>
-        <w:pStyle w:val="a4"/>
+        <w:pStyle w:val="ListParagraph"/>
         <w:numPr>
           <w:ilvl w:val="0"/>
           <w:numId w:val="43"/>
@@ -734,7 +734,7 @@
     </w:p>
     <w:p>
       <w:pPr>
-        <w:pStyle w:val="a4"/>
+        <w:pStyle w:val="ListParagraph"/>
         <w:numPr>
           <w:ilvl w:val="0"/>
           <w:numId w:val="43"/>
@@ -759,7 +759,7 @@
     </w:p>
     <w:p>
       <w:pPr>
-        <w:pStyle w:val="a4"/>
+        <w:pStyle w:val="ListParagraph"/>
         <w:numPr>
           <w:ilvl w:val="0"/>
           <w:numId w:val="43"/>
@@ -773,21 +773,7 @@
         <w:rPr>
           <w:lang w:eastAsia="ru-RU"/>
         </w:rPr>
-        <w:t>Ввести строку символов. Строка состоит из слов, разделенных пробелами (пробелов может быть несколько) и знаками препинания (</w:t>
-      </w:r>
-      <w:proofErr w:type="gramStart"/>
-      <w:r>
-        <w:rPr>
-          <w:lang w:eastAsia="ru-RU"/>
-        </w:rPr>
-        <w:t>, ;</w:t>
-      </w:r>
-      <w:proofErr w:type="gramEnd"/>
-      <w:r>
-        <w:rPr>
-          <w:lang w:eastAsia="ru-RU"/>
-        </w:rPr>
-        <w:t>:). В строке может быть несколько предложений, в конце каждого предложения стоит один знак препинания (.!?)</w:t>
+        <w:t>Ввести строку символов. Строка состоит из слов, разделенных пробелами (пробелов может быть несколько) и знаками препинания (, ;:). В строке может быть несколько предложений, в конце каждого предложения стоит один знак препинания (.!?)</w:t>
       </w:r>
       <w:r>
         <w:rPr>
@@ -798,7 +784,7 @@
     </w:p>
     <w:p>
       <w:pPr>
-        <w:pStyle w:val="a4"/>
+        <w:pStyle w:val="ListParagraph"/>
         <w:numPr>
           <w:ilvl w:val="0"/>
           <w:numId w:val="43"/>
@@ -812,26 +798,12 @@
         <w:rPr>
           <w:lang w:eastAsia="ru-RU"/>
         </w:rPr>
-        <w:t xml:space="preserve">Выполнить обработку строки в соответствии с вариантом, используя по возможности, методы класса </w:t>
-      </w:r>
-      <w:proofErr w:type="spellStart"/>
-      <w:r>
-        <w:rPr>
-          <w:lang w:eastAsia="ru-RU"/>
-        </w:rPr>
-        <w:t>String</w:t>
-      </w:r>
-      <w:proofErr w:type="spellEnd"/>
-      <w:r>
-        <w:rPr>
-          <w:lang w:eastAsia="ru-RU"/>
-        </w:rPr>
-        <w:t>.</w:t>
+        <w:t>Выполнить обработку строки в соответствии с вариантом, используя по возможности, методы класса String.</w:t>
       </w:r>
     </w:p>
     <w:p>
       <w:pPr>
-        <w:pStyle w:val="a4"/>
+        <w:pStyle w:val="ListParagraph"/>
         <w:numPr>
           <w:ilvl w:val="0"/>
           <w:numId w:val="43"/>
@@ -850,7 +822,7 @@
     </w:p>
     <w:p>
       <w:pPr>
-        <w:pStyle w:val="2"/>
+        <w:pStyle w:val="Heading2"/>
         <w:rPr>
           <w:lang w:eastAsia="ru-RU"/>
         </w:rPr>
@@ -883,7 +855,7 @@
     </w:p>
     <w:p>
       <w:pPr>
-        <w:pStyle w:val="a4"/>
+        <w:pStyle w:val="ListParagraph"/>
         <w:numPr>
           <w:ilvl w:val="0"/>
           <w:numId w:val="44"/>
@@ -920,7 +892,7 @@
     </w:p>
     <w:p>
       <w:pPr>
-        <w:pStyle w:val="a4"/>
+        <w:pStyle w:val="ListParagraph"/>
         <w:numPr>
           <w:ilvl w:val="0"/>
           <w:numId w:val="44"/>
@@ -951,7 +923,7 @@
     </w:p>
     <w:p>
       <w:pPr>
-        <w:pStyle w:val="a4"/>
+        <w:pStyle w:val="ListParagraph"/>
         <w:numPr>
           <w:ilvl w:val="0"/>
           <w:numId w:val="44"/>
@@ -988,7 +960,7 @@
     </w:p>
     <w:p>
       <w:pPr>
-        <w:pStyle w:val="a4"/>
+        <w:pStyle w:val="ListParagraph"/>
         <w:numPr>
           <w:ilvl w:val="0"/>
           <w:numId w:val="44"/>
@@ -1013,7 +985,7 @@
     </w:p>
     <w:p>
       <w:pPr>
-        <w:pStyle w:val="a4"/>
+        <w:pStyle w:val="ListParagraph"/>
         <w:numPr>
           <w:ilvl w:val="0"/>
           <w:numId w:val="44"/>
@@ -1027,21 +999,7 @@
         <w:rPr>
           <w:lang w:eastAsia="ru-RU"/>
         </w:rPr>
-        <w:t>Ввести строку символов. Строка состоит из слов, разделенных пробелами (пробелов может быть несколько) и знаками препинания (</w:t>
-      </w:r>
-      <w:proofErr w:type="gramStart"/>
-      <w:r>
-        <w:rPr>
-          <w:lang w:eastAsia="ru-RU"/>
-        </w:rPr>
-        <w:t>, ;</w:t>
-      </w:r>
-      <w:proofErr w:type="gramEnd"/>
-      <w:r>
-        <w:rPr>
-          <w:lang w:eastAsia="ru-RU"/>
-        </w:rPr>
-        <w:t>:). В строке может быть несколько предложений, в конце каждого предложения стоит один знак препинания (.!?)</w:t>
+        <w:t>Ввести строку символов. Строка состоит из слов, разделенных пробелами (пробелов может быть несколько) и знаками препинания (, ;:). В строке может быть несколько предложений, в конце каждого предложения стоит один знак препинания (.!?)</w:t>
       </w:r>
       <w:r>
         <w:rPr>
@@ -1052,7 +1010,7 @@
     </w:p>
     <w:p>
       <w:pPr>
-        <w:pStyle w:val="a4"/>
+        <w:pStyle w:val="ListParagraph"/>
         <w:numPr>
           <w:ilvl w:val="0"/>
           <w:numId w:val="44"/>
@@ -1071,7 +1029,7 @@
     </w:p>
     <w:p>
       <w:pPr>
-        <w:pStyle w:val="a4"/>
+        <w:pStyle w:val="ListParagraph"/>
         <w:numPr>
           <w:ilvl w:val="0"/>
           <w:numId w:val="44"/>
@@ -1097,7 +1055,7 @@
     </w:p>
     <w:p>
       <w:pPr>
-        <w:pStyle w:val="1"/>
+        <w:pStyle w:val="Heading1"/>
       </w:pPr>
       <w:bookmarkStart w:id="1" w:name="_Toc185102998"/>
       <w:r>
@@ -1108,41 +1066,311 @@
     </w:p>
     <w:p>
       <w:pPr>
-        <w:pStyle w:val="2"/>
-        <w:rPr>
-          <w:lang w:eastAsia="ru-RU"/>
-        </w:rPr>
-      </w:pPr>
-      <w:r>
-        <w:rPr>
-          <w:lang w:eastAsia="ru-RU"/>
-        </w:rPr>
-        <w:t>Матрица</w:t>
+        <w:rPr>
+          <w:lang w:eastAsia="ru-RU"/>
+        </w:rPr>
+      </w:pPr>
+      <w:r>
+        <w:rPr>
+          <w:lang w:eastAsia="ru-RU"/>
+        </w:rPr>
+        <w:t>Контроль ввода чисел в матрице и раваном массив представлен ниже</w:t>
+      </w:r>
+      <w:r>
+        <w:rPr>
+          <w:lang w:eastAsia="ru-RU"/>
+        </w:rPr>
+        <w:t xml:space="preserve"> (см. Таблица 1)</w:t>
+      </w:r>
+      <w:r>
+        <w:rPr>
+          <w:lang w:eastAsia="ru-RU"/>
+        </w:rPr>
+        <w:t>.</w:t>
+      </w:r>
+      <w:r>
+        <w:rPr>
+          <w:lang w:eastAsia="ru-RU"/>
+        </w:rPr>
+        <w:t xml:space="preserve"> Для длин массивов таблицы таже, но числа не могут быть отрицытельными.</w:t>
       </w:r>
     </w:p>
     <w:p>
       <w:pPr>
-        <w:rPr>
-          <w:lang w:eastAsia="ru-RU"/>
-        </w:rPr>
-      </w:pPr>
-      <w:r>
-        <w:rPr>
-          <w:lang w:eastAsia="ru-RU"/>
-        </w:rPr>
-        <w:t>Для формирования матрицы нужно</w:t>
-      </w:r>
-      <w:r>
-        <w:rPr>
-          <w:lang w:eastAsia="ru-RU"/>
-        </w:rPr>
-        <w:t xml:space="preserve"> считать два числа – количество строк и количество столбцов, и затем</w:t>
-      </w:r>
-      <w:r>
-        <w:rPr>
-          <w:lang w:eastAsia="ru-RU"/>
-        </w:rPr>
-        <w:t xml:space="preserve"> просто заполнить ее построчно.</w:t>
+        <w:keepNext/>
+        <w:spacing w:before="160" w:line="240" w:lineRule="auto"/>
+        <w:ind w:firstLine="0"/>
+        <w:jc w:val="left"/>
+        <w:rPr>
+          <w:lang w:eastAsia="ru-RU"/>
+        </w:rPr>
+      </w:pPr>
+      <w:r>
+        <w:rPr>
+          <w:lang w:eastAsia="ru-RU"/>
+        </w:rPr>
+        <w:t xml:space="preserve">Таблица 1 – Контроль ввода </w:t>
+      </w:r>
+      <w:r>
+        <w:rPr>
+          <w:lang w:eastAsia="ru-RU"/>
+        </w:rPr>
+        <w:t>чисел</w:t>
+      </w:r>
+    </w:p>
+    <w:tbl>
+      <w:tblPr>
+        <w:tblStyle w:val="TableGrid"/>
+        <w:tblW w:w="0" w:type="auto"/>
+        <w:jc w:val="center"/>
+        <w:tblLook w:val="04A0" w:firstRow="1" w:lastRow="0" w:firstColumn="1" w:lastColumn="0" w:noHBand="0" w:noVBand="1"/>
+      </w:tblPr>
+      <w:tblGrid>
+        <w:gridCol w:w="2906"/>
+        <w:gridCol w:w="2906"/>
+        <w:gridCol w:w="2906"/>
+      </w:tblGrid>
+      <w:tr>
+        <w:trPr>
+          <w:trHeight w:val="206"/>
+          <w:jc w:val="center"/>
+        </w:trPr>
+        <w:tc>
+          <w:tcPr>
+            <w:tcW w:w="2906" w:type="dxa"/>
+            <w:vAlign w:val="center"/>
+          </w:tcPr>
+          <w:p>
+            <w:pPr>
+              <w:pStyle w:val="Heading4"/>
+              <w:jc w:val="center"/>
+              <w:outlineLvl w:val="3"/>
+              <w:rPr>
+                <w:b/>
+                <w:bCs/>
+                <w:lang w:eastAsia="ru-RU"/>
+              </w:rPr>
+            </w:pPr>
+            <w:r>
+              <w:rPr>
+                <w:b/>
+                <w:bCs/>
+                <w:lang w:eastAsia="ru-RU"/>
+              </w:rPr>
+              <w:t>Входные данные</w:t>
+            </w:r>
+          </w:p>
+        </w:tc>
+        <w:tc>
+          <w:tcPr>
+            <w:tcW w:w="2906" w:type="dxa"/>
+            <w:vAlign w:val="center"/>
+          </w:tcPr>
+          <w:p>
+            <w:pPr>
+              <w:pStyle w:val="Heading4"/>
+              <w:jc w:val="center"/>
+              <w:outlineLvl w:val="3"/>
+              <w:rPr>
+                <w:b/>
+                <w:bCs/>
+                <w:lang w:eastAsia="ru-RU"/>
+              </w:rPr>
+            </w:pPr>
+            <w:r>
+              <w:rPr>
+                <w:b/>
+                <w:bCs/>
+                <w:lang w:eastAsia="ru-RU"/>
+              </w:rPr>
+              <w:t>Условие</w:t>
+            </w:r>
+          </w:p>
+        </w:tc>
+        <w:tc>
+          <w:tcPr>
+            <w:tcW w:w="2906" w:type="dxa"/>
+            <w:vAlign w:val="center"/>
+          </w:tcPr>
+          <w:p>
+            <w:pPr>
+              <w:pStyle w:val="Heading4"/>
+              <w:jc w:val="center"/>
+              <w:outlineLvl w:val="3"/>
+              <w:rPr>
+                <w:b/>
+                <w:bCs/>
+                <w:lang w:eastAsia="ru-RU"/>
+              </w:rPr>
+            </w:pPr>
+            <w:r>
+              <w:rPr>
+                <w:b/>
+                <w:bCs/>
+                <w:lang w:eastAsia="ru-RU"/>
+              </w:rPr>
+              <w:t>Выходные данные</w:t>
+            </w:r>
+          </w:p>
+        </w:tc>
+      </w:tr>
+      <w:tr>
+        <w:trPr>
+          <w:trHeight w:val="637"/>
+          <w:jc w:val="center"/>
+        </w:trPr>
+        <w:tc>
+          <w:tcPr>
+            <w:tcW w:w="2906" w:type="dxa"/>
+            <w:vAlign w:val="center"/>
+          </w:tcPr>
+          <w:p>
+            <w:pPr>
+              <w:pStyle w:val="Heading4"/>
+              <w:jc w:val="left"/>
+              <w:outlineLvl w:val="3"/>
+              <w:rPr>
+                <w:lang w:eastAsia="ru-RU"/>
+              </w:rPr>
+            </w:pPr>
+            <w:r>
+              <w:rPr>
+                <w:lang w:eastAsia="ru-RU"/>
+              </w:rPr>
+              <w:t>Любые символы, не являющиеся целым числом</w:t>
+            </w:r>
+          </w:p>
+        </w:tc>
+        <w:tc>
+          <w:tcPr>
+            <w:tcW w:w="2906" w:type="dxa"/>
+            <w:vAlign w:val="center"/>
+          </w:tcPr>
+          <w:p>
+            <w:pPr>
+              <w:pStyle w:val="Heading4"/>
+              <w:jc w:val="left"/>
+              <w:outlineLvl w:val="3"/>
+              <w:rPr>
+                <w:lang w:eastAsia="ru-RU"/>
+              </w:rPr>
+            </w:pPr>
+            <w:r>
+              <w:rPr>
+                <w:lang w:eastAsia="ru-RU"/>
+              </w:rPr>
+              <w:t>Невозможно вычислить</w:t>
+            </w:r>
+          </w:p>
+        </w:tc>
+        <w:tc>
+          <w:tcPr>
+            <w:tcW w:w="2906" w:type="dxa"/>
+            <w:vAlign w:val="center"/>
+          </w:tcPr>
+          <w:p>
+            <w:pPr>
+              <w:pStyle w:val="Heading4"/>
+              <w:jc w:val="left"/>
+              <w:outlineLvl w:val="3"/>
+              <w:rPr>
+                <w:lang w:eastAsia="ru-RU"/>
+              </w:rPr>
+            </w:pPr>
+            <w:r>
+              <w:rPr>
+                <w:lang w:eastAsia="ru-RU"/>
+              </w:rPr>
+              <w:t>Сообщение об ошибке о том, что введенная строка не является целым числом</w:t>
+            </w:r>
+          </w:p>
+        </w:tc>
+      </w:tr>
+      <w:tr>
+        <w:trPr>
+          <w:trHeight w:val="206"/>
+          <w:jc w:val="center"/>
+        </w:trPr>
+        <w:tc>
+          <w:tcPr>
+            <w:tcW w:w="2906" w:type="dxa"/>
+            <w:vAlign w:val="center"/>
+          </w:tcPr>
+          <w:p>
+            <w:pPr>
+              <w:pStyle w:val="Heading4"/>
+              <w:jc w:val="left"/>
+              <w:outlineLvl w:val="3"/>
+              <w:rPr>
+                <w:lang w:eastAsia="ru-RU"/>
+              </w:rPr>
+            </w:pPr>
+            <w:r>
+              <w:rPr>
+                <w:lang w:eastAsia="ru-RU"/>
+              </w:rPr>
+              <w:t>Целое число</w:t>
+            </w:r>
+          </w:p>
+        </w:tc>
+        <w:tc>
+          <w:tcPr>
+            <w:tcW w:w="2906" w:type="dxa"/>
+            <w:vAlign w:val="center"/>
+          </w:tcPr>
+          <w:p>
+            <w:pPr>
+              <w:pStyle w:val="Heading4"/>
+              <w:jc w:val="left"/>
+              <w:outlineLvl w:val="3"/>
+              <w:rPr>
+                <w:lang w:eastAsia="ru-RU"/>
+              </w:rPr>
+            </w:pPr>
+            <w:r>
+              <w:rPr>
+                <w:lang w:eastAsia="ru-RU"/>
+              </w:rPr>
+              <w:t>Программа продолжается</w:t>
+            </w:r>
+          </w:p>
+        </w:tc>
+        <w:tc>
+          <w:tcPr>
+            <w:tcW w:w="2906" w:type="dxa"/>
+            <w:vAlign w:val="center"/>
+          </w:tcPr>
+          <w:p>
+            <w:pPr>
+              <w:pStyle w:val="Heading4"/>
+              <w:jc w:val="left"/>
+              <w:outlineLvl w:val="3"/>
+              <w:rPr>
+                <w:lang w:eastAsia="ru-RU"/>
+              </w:rPr>
+            </w:pPr>
+            <w:r>
+              <w:rPr>
+                <w:lang w:eastAsia="ru-RU"/>
+              </w:rPr>
+              <w:t>Стандартные</w:t>
+            </w:r>
+          </w:p>
+        </w:tc>
+      </w:tr>
+    </w:tbl>
+    <w:p>
+      <w:pPr>
+        <w:pStyle w:val="Heading2"/>
+        <w:rPr>
+          <w:lang w:eastAsia="ru-RU"/>
+        </w:rPr>
+      </w:pPr>
+      <w:r>
+        <w:rPr>
+          <w:lang w:eastAsia="ru-RU"/>
+        </w:rPr>
+        <w:t>Матрица</w:t>
       </w:r>
     </w:p>
     <w:p>
@@ -1155,96 +1383,76 @@
         <w:rPr>
           <w:lang w:eastAsia="ru-RU"/>
         </w:rPr>
-        <w:t xml:space="preserve">Чтобы добавить </w:t>
-      </w:r>
-      <w:r>
-        <w:rPr>
-          <w:lang w:val="en-US" w:eastAsia="ru-RU"/>
-        </w:rPr>
-        <w:t>K</w:t>
-      </w:r>
-      <w:r>
-        <w:rPr>
-          <w:lang w:eastAsia="ru-RU"/>
-        </w:rPr>
-        <w:t xml:space="preserve"> строк в начало </w:t>
-      </w:r>
-      <w:r>
-        <w:rPr>
-          <w:lang w:eastAsia="ru-RU"/>
-        </w:rPr>
-        <w:t xml:space="preserve">нужно создать новую матрицу </w:t>
-      </w:r>
-      <w:proofErr w:type="gramStart"/>
-      <w:r>
-        <w:rPr>
-          <w:lang w:eastAsia="ru-RU"/>
-        </w:rPr>
-        <w:t>для строк</w:t>
-      </w:r>
-      <w:proofErr w:type="gramEnd"/>
-      <w:r>
-        <w:rPr>
-          <w:lang w:eastAsia="ru-RU"/>
-        </w:rPr>
-        <w:t xml:space="preserve"> которые нужно вставить, потом создать матрицу в которую уже надо заполнить элементами исходной матрицы и матрицы из </w:t>
-      </w:r>
-      <w:r>
-        <w:rPr>
-          <w:lang w:val="en-US" w:eastAsia="ru-RU"/>
-        </w:rPr>
-        <w:t>K</w:t>
-      </w:r>
-      <w:r>
-        <w:rPr>
-          <w:lang w:eastAsia="ru-RU"/>
-        </w:rPr>
-        <w:t xml:space="preserve"> строк, и присвоить эту матрицу текущей.</w:t>
+        <w:t>Для формирования матрицы нужно</w:t>
+      </w:r>
+      <w:r>
+        <w:rPr>
+          <w:lang w:eastAsia="ru-RU"/>
+        </w:rPr>
+        <w:t xml:space="preserve"> считать два числа – количество строк и количество столбцов, и затем</w:t>
+      </w:r>
+      <w:r>
+        <w:rPr>
+          <w:lang w:eastAsia="ru-RU"/>
+        </w:rPr>
+        <w:t xml:space="preserve"> просто заполнить ее построчно.</w:t>
       </w:r>
     </w:p>
     <w:p>
       <w:pPr>
-        <w:pStyle w:val="2"/>
-        <w:rPr>
-          <w:lang w:eastAsia="ru-RU"/>
-        </w:rPr>
-      </w:pPr>
-      <w:r>
-        <w:rPr>
-          <w:lang w:eastAsia="ru-RU"/>
-        </w:rPr>
-        <w:t>Рваный массив</w:t>
+        <w:rPr>
+          <w:lang w:eastAsia="ru-RU"/>
+        </w:rPr>
+      </w:pPr>
+      <w:r>
+        <w:rPr>
+          <w:lang w:eastAsia="ru-RU"/>
+        </w:rPr>
+        <w:t xml:space="preserve">Чтобы добавить </w:t>
+      </w:r>
+      <w:r>
+        <w:rPr>
+          <w:lang w:val="en-US" w:eastAsia="ru-RU"/>
+        </w:rPr>
+        <w:t>K</w:t>
+      </w:r>
+      <w:r>
+        <w:rPr>
+          <w:lang w:eastAsia="ru-RU"/>
+        </w:rPr>
+        <w:t xml:space="preserve"> строк в начало </w:t>
+      </w:r>
+      <w:r>
+        <w:rPr>
+          <w:lang w:eastAsia="ru-RU"/>
+        </w:rPr>
+        <w:t xml:space="preserve">нужно создать новую матрицу для строк которые нужно вставить, потом создать матрицу в которую уже надо заполнить элементами исходной матрицы и матрицы из </w:t>
+      </w:r>
+      <w:r>
+        <w:rPr>
+          <w:lang w:val="en-US" w:eastAsia="ru-RU"/>
+        </w:rPr>
+        <w:t>K</w:t>
+      </w:r>
+      <w:r>
+        <w:rPr>
+          <w:lang w:eastAsia="ru-RU"/>
+        </w:rPr>
+        <w:t xml:space="preserve"> строк, и присвоить эту матрицу текущей.</w:t>
       </w:r>
     </w:p>
     <w:p>
       <w:pPr>
-        <w:rPr>
-          <w:lang w:eastAsia="ru-RU"/>
-        </w:rPr>
-      </w:pPr>
-      <w:r>
-        <w:rPr>
-          <w:lang w:eastAsia="ru-RU"/>
-        </w:rPr>
-        <w:t xml:space="preserve">Для формирования </w:t>
-      </w:r>
-      <w:r>
-        <w:rPr>
-          <w:lang w:eastAsia="ru-RU"/>
-        </w:rPr>
-        <w:t>рваного массива</w:t>
-      </w:r>
-      <w:r>
-        <w:rPr>
-          <w:lang w:eastAsia="ru-RU"/>
-        </w:rPr>
-        <w:t xml:space="preserve"> нужно </w:t>
-      </w:r>
-      <w:r>
-        <w:rPr>
-          <w:lang w:eastAsia="ru-RU"/>
-        </w:rPr>
-        <w:t>создать массив и заполнить его другими массивами, для длины массивов можно при создании каждого массива вводить его длину, или можно использовать случайные числа.</w:t>
+        <w:pStyle w:val="Heading2"/>
+        <w:rPr>
+          <w:lang w:eastAsia="ru-RU"/>
+        </w:rPr>
+      </w:pPr>
+      <w:r>
+        <w:rPr>
+          <w:lang w:eastAsia="ru-RU"/>
+        </w:rPr>
+        <w:t>Рваный массив</w:t>
       </w:r>
     </w:p>
     <w:p>
@@ -1257,77 +1465,94 @@
         <w:rPr>
           <w:lang w:eastAsia="ru-RU"/>
         </w:rPr>
-        <w:t>Чтобы удалить</w:t>
-      </w:r>
-      <w:r>
-        <w:rPr>
-          <w:lang w:eastAsia="ru-RU"/>
-        </w:rPr>
-        <w:t xml:space="preserve"> строку нужно создать новый массив на один элемент меньше и скопировать в него все массивы, игнорируя тот</w:t>
-      </w:r>
-      <w:proofErr w:type="gramStart"/>
-      <w:r>
-        <w:rPr>
-          <w:lang w:eastAsia="ru-RU"/>
-        </w:rPr>
-        <w:t>.</w:t>
-      </w:r>
-      <w:proofErr w:type="gramEnd"/>
-      <w:r>
-        <w:rPr>
-          <w:lang w:eastAsia="ru-RU"/>
-        </w:rPr>
-        <w:t xml:space="preserve"> который удаляем.</w:t>
+        <w:t xml:space="preserve">Для формирования </w:t>
+      </w:r>
+      <w:r>
+        <w:rPr>
+          <w:lang w:eastAsia="ru-RU"/>
+        </w:rPr>
+        <w:t>рваного массива</w:t>
+      </w:r>
+      <w:r>
+        <w:rPr>
+          <w:lang w:eastAsia="ru-RU"/>
+        </w:rPr>
+        <w:t xml:space="preserve"> нужно </w:t>
+      </w:r>
+      <w:r>
+        <w:rPr>
+          <w:lang w:eastAsia="ru-RU"/>
+        </w:rPr>
+        <w:t>создать массив и заполнить его другими массивами, для длины массивов можно при создании каждого массива вводить его длину, или можно использовать случайные числа.</w:t>
       </w:r>
     </w:p>
     <w:p>
       <w:pPr>
-        <w:pStyle w:val="2"/>
-        <w:rPr>
-          <w:lang w:eastAsia="ru-RU"/>
-        </w:rPr>
-      </w:pPr>
-      <w:r>
-        <w:rPr>
-          <w:lang w:eastAsia="ru-RU"/>
-        </w:rPr>
-        <w:t>Строка</w:t>
+        <w:rPr>
+          <w:lang w:eastAsia="ru-RU"/>
+        </w:rPr>
+      </w:pPr>
+      <w:r>
+        <w:rPr>
+          <w:lang w:eastAsia="ru-RU"/>
+        </w:rPr>
+        <w:t>Чтобы удалить</w:t>
+      </w:r>
+      <w:r>
+        <w:rPr>
+          <w:lang w:eastAsia="ru-RU"/>
+        </w:rPr>
+        <w:t xml:space="preserve"> строку нужно создать новый массив на один элемент меньше и скопировать в него все массивы, игнорируя тот. который удаляем.</w:t>
       </w:r>
     </w:p>
     <w:p>
       <w:pPr>
-        <w:rPr>
-          <w:lang w:eastAsia="ru-RU"/>
-        </w:rPr>
-      </w:pPr>
-      <w:r>
-        <w:rPr>
-          <w:lang w:eastAsia="ru-RU"/>
-        </w:rPr>
-        <w:t xml:space="preserve">Для выполнения задания со строкой нужно один раз пройтись по строке, отделяя слова друг от друга, а также сохраняя знаки препинания, после вывести используя функцию </w:t>
-      </w:r>
-      <w:r>
-        <w:rPr>
-          <w:lang w:val="en-US" w:eastAsia="ru-RU"/>
-        </w:rPr>
-        <w:t>Reverse</w:t>
-      </w:r>
-      <w:r>
-        <w:rPr>
-          <w:lang w:eastAsia="ru-RU"/>
-        </w:rPr>
-        <w:t xml:space="preserve"> </w:t>
-      </w:r>
-      <w:r>
-        <w:rPr>
-          <w:lang w:eastAsia="ru-RU"/>
-        </w:rPr>
-        <w:t>на тех словах чья длина равна позиции в предложении.</w:t>
+        <w:pStyle w:val="Heading2"/>
+        <w:rPr>
+          <w:lang w:eastAsia="ru-RU"/>
+        </w:rPr>
+      </w:pPr>
+      <w:r>
+        <w:rPr>
+          <w:lang w:eastAsia="ru-RU"/>
+        </w:rPr>
+        <w:t>Строка</w:t>
       </w:r>
     </w:p>
     <w:p>
       <w:pPr>
-        <w:pStyle w:val="1"/>
+        <w:rPr>
+          <w:lang w:eastAsia="ru-RU"/>
+        </w:rPr>
+      </w:pPr>
+      <w:r>
+        <w:rPr>
+          <w:lang w:eastAsia="ru-RU"/>
+        </w:rPr>
+        <w:t xml:space="preserve">Для выполнения задания со строкой нужно один раз пройтись по строке, отделяя слова друг от друга, а также сохраняя знаки препинания, после вывести используя функцию </w:t>
+      </w:r>
+      <w:r>
+        <w:rPr>
+          <w:lang w:val="en-US" w:eastAsia="ru-RU"/>
+        </w:rPr>
+        <w:t>Reverse</w:t>
+      </w:r>
+      <w:r>
+        <w:rPr>
+          <w:lang w:eastAsia="ru-RU"/>
+        </w:rPr>
+        <w:t xml:space="preserve"> </w:t>
+      </w:r>
+      <w:r>
+        <w:rPr>
+          <w:lang w:eastAsia="ru-RU"/>
+        </w:rPr>
+        <w:t>на тех словах чья длина равна позиции в предложении.</w:t>
+      </w:r>
+    </w:p>
+    <w:p>
+      <w:pPr>
+        <w:pStyle w:val="Heading1"/>
       </w:pPr>
       <w:r>
         <w:lastRenderedPageBreak/>
@@ -1336,49 +1561,565 @@
     </w:p>
     <w:p>
       <w:pPr>
-        <w:pStyle w:val="2"/>
-        <w:rPr>
-          <w:lang w:eastAsia="ru-RU"/>
-        </w:rPr>
-      </w:pPr>
-      <w:r>
-        <w:rPr>
-          <w:lang w:eastAsia="ru-RU"/>
-        </w:rPr>
-        <w:t>Матрица</w:t>
+        <w:rPr>
+          <w:lang w:eastAsia="ru-RU"/>
+        </w:rPr>
+      </w:pPr>
+      <w:r>
+        <w:rPr>
+          <w:lang w:eastAsia="ru-RU"/>
+        </w:rPr>
+        <w:t xml:space="preserve">Весь код предаствлен в приложении (см. Приложение А), там находиться ссылка на </w:t>
+      </w:r>
+      <w:r>
+        <w:rPr>
+          <w:lang w:val="en-US" w:eastAsia="ru-RU"/>
+        </w:rPr>
+        <w:t>github</w:t>
+      </w:r>
+      <w:r>
+        <w:rPr>
+          <w:lang w:eastAsia="ru-RU"/>
+        </w:rPr>
+        <w:t xml:space="preserve">, </w:t>
+      </w:r>
+      <w:r>
+        <w:rPr>
+          <w:lang w:eastAsia="ru-RU"/>
+        </w:rPr>
+        <w:t xml:space="preserve">код для этой лабораторной работы находиться в папке </w:t>
+      </w:r>
+      <w:r>
+        <w:rPr>
+          <w:lang w:val="en-US" w:eastAsia="ru-RU"/>
+        </w:rPr>
+        <w:t>lab</w:t>
+      </w:r>
+      <w:r>
+        <w:rPr>
+          <w:lang w:eastAsia="ru-RU"/>
+        </w:rPr>
+        <w:t>#5</w:t>
+      </w:r>
+      <w:r>
+        <w:rPr>
+          <w:lang w:eastAsia="ru-RU"/>
+        </w:rPr>
+        <w:t>.</w:t>
       </w:r>
     </w:p>
     <w:p>
       <w:pPr>
-        <w:pStyle w:val="2"/>
-        <w:rPr>
-          <w:lang w:eastAsia="ru-RU"/>
-        </w:rPr>
-      </w:pPr>
-      <w:r>
-        <w:rPr>
-          <w:lang w:eastAsia="ru-RU"/>
-        </w:rPr>
-        <w:t>Рваный массив</w:t>
+        <w:pStyle w:val="Heading2"/>
+        <w:rPr>
+          <w:lang w:eastAsia="ru-RU"/>
+        </w:rPr>
+      </w:pPr>
+      <w:r>
+        <w:rPr>
+          <w:lang w:eastAsia="ru-RU"/>
+        </w:rPr>
+        <w:t>Матрица</w:t>
       </w:r>
     </w:p>
     <w:p>
       <w:pPr>
-        <w:pStyle w:val="2"/>
-        <w:rPr>
-          <w:lang w:eastAsia="ru-RU"/>
-        </w:rPr>
-      </w:pPr>
-      <w:r>
-        <w:rPr>
-          <w:lang w:eastAsia="ru-RU"/>
-        </w:rPr>
-        <w:t>Строка</w:t>
+        <w:rPr>
+          <w:lang w:eastAsia="ru-RU"/>
+        </w:rPr>
+      </w:pPr>
+      <w:r>
+        <w:rPr>
+          <w:lang w:eastAsia="ru-RU"/>
+        </w:rPr>
+        <w:t>Для матриц можно создать класс</w:t>
+      </w:r>
+      <w:r>
+        <w:rPr>
+          <w:lang w:eastAsia="ru-RU"/>
+        </w:rPr>
+        <w:t xml:space="preserve"> </w:t>
+      </w:r>
+      <w:r>
+        <w:rPr>
+          <w:lang w:val="en-US" w:eastAsia="ru-RU"/>
+        </w:rPr>
+        <w:t>MyMatrix</w:t>
+      </w:r>
+      <w:r>
+        <w:rPr>
+          <w:lang w:eastAsia="ru-RU"/>
+        </w:rPr>
+        <w:t xml:space="preserve"> в который будет хранить саму матрицу и методы добавления строк, заполнения и вывода на экран, в конструктор класса надо будет передать количество столбцов и строчек. </w:t>
       </w:r>
     </w:p>
     <w:p>
       <w:pPr>
-        <w:pStyle w:val="1"/>
+        <w:rPr>
+          <w:lang w:val="en-US" w:eastAsia="ru-RU"/>
+        </w:rPr>
+      </w:pPr>
+      <w:r>
+        <w:rPr>
+          <w:lang w:eastAsia="ru-RU"/>
+        </w:rPr>
+        <w:t xml:space="preserve">Метод для добавления строк будет перегружен чтобы принимать этот же класс или матрицу целых чисел. Для объединения этих матриц будет создаваться временная переменная </w:t>
+      </w:r>
+      <w:r>
+        <w:rPr>
+          <w:lang w:val="en-US" w:eastAsia="ru-RU"/>
+        </w:rPr>
+        <w:t>result</w:t>
+      </w:r>
+      <w:r>
+        <w:rPr>
+          <w:lang w:eastAsia="ru-RU"/>
+        </w:rPr>
+        <w:t xml:space="preserve"> </w:t>
+      </w:r>
+      <w:r>
+        <w:rPr>
+          <w:lang w:eastAsia="ru-RU"/>
+        </w:rPr>
+        <w:t xml:space="preserve">для хранения объединенной матрицы, в конце функции </w:t>
+      </w:r>
+      <w:r>
+        <w:rPr>
+          <w:lang w:eastAsia="ru-RU"/>
+        </w:rPr>
+        <w:t xml:space="preserve">в текущую ссылку на массив присваиваем </w:t>
+      </w:r>
+      <w:r>
+        <w:rPr>
+          <w:lang w:eastAsia="ru-RU"/>
+        </w:rPr>
+        <w:t xml:space="preserve"> </w:t>
+      </w:r>
+      <w:r>
+        <w:rPr>
+          <w:lang w:val="en-US" w:eastAsia="ru-RU"/>
+        </w:rPr>
+        <w:t>result</w:t>
+      </w:r>
+      <w:r>
+        <w:rPr>
+          <w:lang w:eastAsia="ru-RU"/>
+        </w:rPr>
+        <w:t xml:space="preserve">. Чтобы объединить матрицы надо записать их по очереди в </w:t>
+      </w:r>
+      <w:r>
+        <w:rPr>
+          <w:lang w:val="en-US" w:eastAsia="ru-RU"/>
+        </w:rPr>
+        <w:t>result</w:t>
+      </w:r>
+      <w:r>
+        <w:rPr>
+          <w:lang w:eastAsia="ru-RU"/>
+        </w:rPr>
+        <w:t xml:space="preserve"> </w:t>
+      </w:r>
+      <w:r>
+        <w:rPr>
+          <w:lang w:eastAsia="ru-RU"/>
+        </w:rPr>
+        <w:t>с помощью двух циклов двойной вложености. Первый для добавляемой матрицы, второй для исходной.</w:t>
+      </w:r>
+    </w:p>
+    <w:p>
+      <w:pPr>
+        <w:rPr>
+          <w:lang w:eastAsia="ru-RU"/>
+        </w:rPr>
+      </w:pPr>
+      <w:r>
+        <w:rPr>
+          <w:lang w:eastAsia="ru-RU"/>
+        </w:rPr>
+        <w:t xml:space="preserve"> </w:t>
+      </w:r>
+      <w:r>
+        <w:rPr>
+          <w:lang w:eastAsia="ru-RU"/>
+        </w:rPr>
+        <w:t xml:space="preserve">Метод для заполнения матрицы будет просто </w:t>
+      </w:r>
+      <w:r>
+        <w:rPr>
+          <w:lang w:eastAsia="ru-RU"/>
+        </w:rPr>
+        <w:t>в каждый элемент матрицы присваивать либо рандомное значение либо ввод пользоваетля.</w:t>
+      </w:r>
+    </w:p>
+    <w:p>
+      <w:pPr>
+        <w:rPr>
+          <w:lang w:eastAsia="ru-RU"/>
+        </w:rPr>
+      </w:pPr>
+      <w:r>
+        <w:rPr>
+          <w:lang w:eastAsia="ru-RU"/>
+        </w:rPr>
+        <w:t xml:space="preserve">Метод для вывода на экран просто будет выводить все элементы, делая новую строку в конце цикла отвечающего за строки. </w:t>
+      </w:r>
+    </w:p>
+    <w:p>
+      <w:pPr>
+        <w:pStyle w:val="Heading2"/>
+        <w:rPr>
+          <w:lang w:eastAsia="ru-RU"/>
+        </w:rPr>
+      </w:pPr>
+      <w:r>
+        <w:rPr>
+          <w:lang w:eastAsia="ru-RU"/>
+        </w:rPr>
+        <w:t>Рваный массив</w:t>
+      </w:r>
+    </w:p>
+    <w:p>
+      <w:pPr>
+        <w:rPr>
+          <w:lang w:eastAsia="ru-RU"/>
+        </w:rPr>
+      </w:pPr>
+      <w:r>
+        <w:rPr>
+          <w:lang w:eastAsia="ru-RU"/>
+        </w:rPr>
+        <w:t>Для рваных массивов можно создать класс массива</w:t>
+      </w:r>
+      <w:r>
+        <w:rPr>
+          <w:lang w:eastAsia="ru-RU"/>
+        </w:rPr>
+        <w:t xml:space="preserve"> </w:t>
+      </w:r>
+      <w:r>
+        <w:rPr>
+          <w:lang w:val="en-US" w:eastAsia="ru-RU"/>
+        </w:rPr>
+        <w:t>MyCollection</w:t>
+      </w:r>
+      <w:r>
+        <w:rPr>
+          <w:lang w:eastAsia="ru-RU"/>
+        </w:rPr>
+        <w:t>,</w:t>
+      </w:r>
+      <w:r>
+        <w:rPr>
+          <w:lang w:eastAsia="ru-RU"/>
+        </w:rPr>
+        <w:t xml:space="preserve"> который сможет хранить </w:t>
+      </w:r>
+      <w:r>
+        <w:rPr>
+          <w:lang w:eastAsia="ru-RU"/>
+        </w:rPr>
+        <w:t>любые другие типы, это можно сделать с помощью обобщений. В нем должен быть массив для типа хранимых элементов и функция удаления элемента по индексу, в конструктор будет передаваться только длина массива.</w:t>
+      </w:r>
+    </w:p>
+    <w:p>
+      <w:pPr>
+        <w:rPr>
+          <w:lang w:eastAsia="ru-RU"/>
+        </w:rPr>
+      </w:pPr>
+      <w:r>
+        <w:rPr>
+          <w:lang w:eastAsia="ru-RU"/>
+        </w:rPr>
+        <w:t xml:space="preserve">Для того чтобы хранить числа в нем и заполнять, заполнять и выводить нужно наследоваться от </w:t>
+      </w:r>
+      <w:r>
+        <w:rPr>
+          <w:lang w:val="en-US" w:eastAsia="ru-RU"/>
+        </w:rPr>
+        <w:t>MyCollection</w:t>
+      </w:r>
+      <w:r>
+        <w:rPr>
+          <w:lang w:eastAsia="ru-RU"/>
+        </w:rPr>
+        <w:t>&lt;</w:t>
+      </w:r>
+      <w:r>
+        <w:rPr>
+          <w:lang w:val="en-US" w:eastAsia="ru-RU"/>
+        </w:rPr>
+        <w:t>int</w:t>
+      </w:r>
+      <w:r>
+        <w:rPr>
+          <w:lang w:eastAsia="ru-RU"/>
+        </w:rPr>
+        <w:t>&gt;</w:t>
+      </w:r>
+      <w:r>
+        <w:rPr>
+          <w:lang w:eastAsia="ru-RU"/>
+        </w:rPr>
+        <w:t xml:space="preserve"> </w:t>
+      </w:r>
+      <w:r>
+        <w:rPr>
+          <w:lang w:eastAsia="ru-RU"/>
+        </w:rPr>
+        <w:t>и создать класс</w:t>
+      </w:r>
+      <w:r>
+        <w:rPr>
+          <w:lang w:eastAsia="ru-RU"/>
+        </w:rPr>
+        <w:t xml:space="preserve"> </w:t>
+      </w:r>
+      <w:r>
+        <w:rPr>
+          <w:lang w:val="en-US" w:eastAsia="ru-RU"/>
+        </w:rPr>
+        <w:t>MyIntArray</w:t>
+      </w:r>
+      <w:r>
+        <w:rPr>
+          <w:lang w:eastAsia="ru-RU"/>
+        </w:rPr>
+        <w:t xml:space="preserve"> для массива из целых чисел, и уже в нем определить ввод и ввывод чисел в рваный массив.</w:t>
+      </w:r>
+    </w:p>
+    <w:p>
+      <w:pPr>
+        <w:pStyle w:val="Heading2"/>
+        <w:rPr>
+          <w:lang w:eastAsia="ru-RU"/>
+        </w:rPr>
+      </w:pPr>
+      <w:r>
+        <w:rPr>
+          <w:lang w:eastAsia="ru-RU"/>
+        </w:rPr>
+        <w:t>Строка</w:t>
+      </w:r>
+    </w:p>
+    <w:p>
+      <w:pPr>
+        <w:rPr>
+          <w:lang w:eastAsia="ru-RU"/>
+        </w:rPr>
+      </w:pPr>
+      <w:r>
+        <w:rPr>
+          <w:lang w:eastAsia="ru-RU"/>
+        </w:rPr>
+        <w:t xml:space="preserve">Для строк можно создать свой класс </w:t>
+      </w:r>
+      <w:r>
+        <w:rPr>
+          <w:lang w:val="en-US" w:eastAsia="ru-RU"/>
+        </w:rPr>
+        <w:t>MyString</w:t>
+      </w:r>
+      <w:r>
+        <w:rPr>
+          <w:lang w:eastAsia="ru-RU"/>
+        </w:rPr>
+        <w:t xml:space="preserve">, который будет наследоваться от </w:t>
+      </w:r>
+      <w:r>
+        <w:rPr>
+          <w:lang w:val="en-US" w:eastAsia="ru-RU"/>
+        </w:rPr>
+        <w:t>MyCollection</w:t>
+      </w:r>
+      <w:r>
+        <w:rPr>
+          <w:lang w:eastAsia="ru-RU"/>
+        </w:rPr>
+        <w:t>&lt;</w:t>
+      </w:r>
+      <w:r>
+        <w:rPr>
+          <w:lang w:val="en-US" w:eastAsia="ru-RU"/>
+        </w:rPr>
+        <w:t>char</w:t>
+      </w:r>
+      <w:r>
+        <w:rPr>
+          <w:lang w:eastAsia="ru-RU"/>
+        </w:rPr>
+        <w:t>&gt;</w:t>
+      </w:r>
+      <w:r>
+        <w:rPr>
+          <w:lang w:eastAsia="ru-RU"/>
+        </w:rPr>
+        <w:t xml:space="preserve">, и в котором будет еще один класс </w:t>
+      </w:r>
+      <w:r>
+        <w:rPr>
+          <w:lang w:val="en-US" w:eastAsia="ru-RU"/>
+        </w:rPr>
+        <w:t>Sentence</w:t>
+      </w:r>
+      <w:r>
+        <w:rPr>
+          <w:lang w:eastAsia="ru-RU"/>
+        </w:rPr>
+        <w:t xml:space="preserve"> и метод возвращающий массив </w:t>
+      </w:r>
+      <w:r>
+        <w:rPr>
+          <w:lang w:eastAsia="ru-RU"/>
+        </w:rPr>
+        <w:t xml:space="preserve">типа </w:t>
+      </w:r>
+      <w:r>
+        <w:rPr>
+          <w:lang w:val="en-US" w:eastAsia="ru-RU"/>
+        </w:rPr>
+        <w:t>Sentence</w:t>
+      </w:r>
+      <w:r>
+        <w:rPr>
+          <w:lang w:eastAsia="ru-RU"/>
+        </w:rPr>
+        <w:t>.</w:t>
+      </w:r>
+    </w:p>
+    <w:p>
+      <w:pPr>
+        <w:rPr>
+          <w:lang w:eastAsia="ru-RU"/>
+        </w:rPr>
+      </w:pPr>
+      <w:r>
+        <w:rPr>
+          <w:lang w:eastAsia="ru-RU"/>
+        </w:rPr>
+        <w:lastRenderedPageBreak/>
+        <w:t xml:space="preserve">Класс </w:t>
+      </w:r>
+      <w:r>
+        <w:rPr>
+          <w:lang w:val="en-US" w:eastAsia="ru-RU"/>
+        </w:rPr>
+        <w:t>Sentence</w:t>
+      </w:r>
+      <w:r>
+        <w:rPr>
+          <w:lang w:eastAsia="ru-RU"/>
+        </w:rPr>
+        <w:t xml:space="preserve"> </w:t>
+      </w:r>
+      <w:r>
+        <w:rPr>
+          <w:lang w:eastAsia="ru-RU"/>
+        </w:rPr>
+        <w:t>будет хранить 2 массива – массив слов и массив знаков препинания, а также в нем будет</w:t>
+      </w:r>
+      <w:r>
+        <w:rPr>
+          <w:lang w:eastAsia="ru-RU"/>
+        </w:rPr>
+        <w:t xml:space="preserve"> метод выводящий предложение на экран</w:t>
+      </w:r>
+      <w:r>
+        <w:rPr>
+          <w:lang w:eastAsia="ru-RU"/>
+        </w:rPr>
+        <w:t>, в котором будет выполняться задание, слова</w:t>
+      </w:r>
+      <w:r>
+        <w:rPr>
+          <w:lang w:eastAsia="ru-RU"/>
+        </w:rPr>
+        <w:t>, у которых длина равна позиции, будут перевернуты</w:t>
+      </w:r>
+      <w:r>
+        <w:rPr>
+          <w:lang w:eastAsia="ru-RU"/>
+        </w:rPr>
+        <w:t>.</w:t>
+      </w:r>
+    </w:p>
+    <w:p>
+      <w:pPr>
+        <w:rPr>
+          <w:lang w:eastAsia="ru-RU"/>
+        </w:rPr>
+      </w:pPr>
+      <w:r>
+        <w:rPr>
+          <w:lang w:eastAsia="ru-RU"/>
+        </w:rPr>
+        <w:t xml:space="preserve">В методе возвращающем массив предложений нужно лишь </w:t>
+      </w:r>
+      <w:r>
+        <w:rPr>
+          <w:lang w:eastAsia="ru-RU"/>
+        </w:rPr>
+        <w:t>объя</w:t>
+      </w:r>
+      <w:r>
+        <w:rPr>
+          <w:lang w:eastAsia="ru-RU"/>
+        </w:rPr>
+        <w:t>в</w:t>
+      </w:r>
+      <w:r>
+        <w:rPr>
+          <w:lang w:eastAsia="ru-RU"/>
+        </w:rPr>
+        <w:t xml:space="preserve">ить этот массив и пройтись по </w:t>
+      </w:r>
+      <w:r>
+        <w:rPr>
+          <w:lang w:eastAsia="ru-RU"/>
+        </w:rPr>
+        <w:t>строке</w:t>
+      </w:r>
+      <w:r>
+        <w:rPr>
+          <w:lang w:eastAsia="ru-RU"/>
+        </w:rPr>
+        <w:t>, разделяя е</w:t>
+      </w:r>
+      <w:r>
+        <w:rPr>
+          <w:lang w:eastAsia="ru-RU"/>
+        </w:rPr>
+        <w:t>ё</w:t>
+      </w:r>
+      <w:r>
+        <w:rPr>
+          <w:lang w:eastAsia="ru-RU"/>
+        </w:rPr>
+        <w:t xml:space="preserve"> по предложениям</w:t>
+      </w:r>
+      <w:r>
+        <w:rPr>
+          <w:lang w:eastAsia="ru-RU"/>
+        </w:rPr>
+        <w:t>,</w:t>
+      </w:r>
+      <w:r>
+        <w:rPr>
+          <w:lang w:eastAsia="ru-RU"/>
+        </w:rPr>
+        <w:t xml:space="preserve"> словам и знакам препинания.</w:t>
+      </w:r>
+    </w:p>
+    <w:p>
+      <w:pPr>
+        <w:rPr>
+          <w:lang w:eastAsia="ru-RU"/>
+        </w:rPr>
+      </w:pPr>
+    </w:p>
+    <w:p>
+      <w:pPr>
+        <w:pStyle w:val="Heading1"/>
       </w:pPr>
       <w:r>
         <w:lastRenderedPageBreak/>
@@ -1387,7 +2128,7 @@
     </w:p>
     <w:p>
       <w:pPr>
-        <w:pStyle w:val="2"/>
+        <w:pStyle w:val="Heading2"/>
         <w:rPr>
           <w:lang w:eastAsia="ru-RU"/>
         </w:rPr>
@@ -1401,42 +2142,49 @@
     </w:p>
     <w:p>
       <w:pPr>
-        <w:pStyle w:val="2"/>
-        <w:rPr>
-          <w:lang w:eastAsia="ru-RU"/>
-        </w:rPr>
-      </w:pPr>
-      <w:r>
-        <w:rPr>
-          <w:lang w:eastAsia="ru-RU"/>
-        </w:rPr>
-        <w:t>Рваный массив</w:t>
-      </w:r>
+        <w:rPr>
+          <w:lang w:eastAsia="ru-RU"/>
+        </w:rPr>
+      </w:pPr>
     </w:p>
     <w:p>
       <w:pPr>
-        <w:pStyle w:val="2"/>
-        <w:rPr>
-          <w:lang w:eastAsia="ru-RU"/>
-        </w:rPr>
-      </w:pPr>
-      <w:r>
-        <w:rPr>
-          <w:lang w:eastAsia="ru-RU"/>
-        </w:rPr>
-        <w:t>Строка</w:t>
+        <w:pStyle w:val="Heading2"/>
+        <w:rPr>
+          <w:lang w:eastAsia="ru-RU"/>
+        </w:rPr>
+      </w:pPr>
+      <w:r>
+        <w:rPr>
+          <w:lang w:eastAsia="ru-RU"/>
+        </w:rPr>
+        <w:t>Рваный массив</w:t>
       </w:r>
     </w:p>
     <w:p>
       <w:pPr>
-        <w:rPr>
-          <w:lang w:eastAsia="ru-RU"/>
-        </w:rPr>
-      </w:pPr>
+        <w:pStyle w:val="Heading2"/>
+        <w:rPr>
+          <w:lang w:eastAsia="ru-RU"/>
+        </w:rPr>
+      </w:pPr>
+      <w:r>
+        <w:rPr>
+          <w:lang w:eastAsia="ru-RU"/>
+        </w:rPr>
+        <w:t>Строка</w:t>
+      </w:r>
     </w:p>
     <w:p>
       <w:pPr>
-        <w:pStyle w:val="1"/>
+        <w:rPr>
+          <w:lang w:eastAsia="ru-RU"/>
+        </w:rPr>
+      </w:pPr>
+    </w:p>
+    <w:p>
+      <w:pPr>
+        <w:pStyle w:val="Heading1"/>
       </w:pPr>
       <w:r>
         <w:lastRenderedPageBreak/>
@@ -1471,7 +2219,7 @@
 </file>
 
 <file path=word/endnotes.xml><?xml version="1.0" encoding="utf-8"?>
-<w:endnotes xmlns:wpc="http://schemas.microsoft.com/office/word/2010/wordprocessingCanvas" xmlns:cx="http://schemas.microsoft.com/office/drawing/2014/chartex" xmlns:cx1="http://schemas.microsoft.com/office/drawing/2015/9/8/chartex" xmlns:cx2="http://schemas.microsoft.com/office/drawing/2015/10/21/chartex" xmlns:cx3="http://schemas.microsoft.com/office/drawing/2016/5/9/chartex" xmlns:cx4="http://schemas.microsoft.com/office/drawing/2016/5/10/chartex" xmlns:cx5="http://schemas.microsoft.com/office/drawing/2016/5/11/chartex" xmlns:cx6="http://schemas.microsoft.com/office/drawing/2016/5/12/chartex" xmlns:cx7="http://schemas.microsoft.com/office/drawing/2016/5/13/chartex" xmlns:cx8="http://schemas.microsoft.com/office/drawing/2016/5/14/chartex" xmlns:mc="http://schemas.openxmlformats.org/markup-compatibility/2006" xmlns:aink="http://schemas.microsoft.com/office/drawing/2016/ink" xmlns:am3d="http://schemas.microsoft.com/office/drawing/2017/model3d" xmlns:o="urn:schemas-microsoft-com:office:office" xmlns:oel="http://schemas.microsoft.com/office/2019/extlst" xmlns:r="http://schemas.openxmlformats.org/officeDocument/2006/relationships" xmlns:m="http://schemas.openxmlformats.org/officeDocument/2006/math" xmlns:v="urn:schemas-microsoft-com:vml" xmlns:wp14="http://schemas.microsoft.com/office/word/2010/wordprocessingDrawing" xmlns:wp="http://schemas.openxmlformats.org/drawingml/2006/wordprocessingDrawing" xmlns:w10="urn:schemas-microsoft-com:office:word" xmlns:w="http://schemas.openxmlformats.org/wordprocessingml/2006/main" xmlns:w14="http://schemas.microsoft.com/office/word/2010/wordml" xmlns:w15="http://schemas.microsoft.com/office/word/2012/wordml" xmlns:w16cex="http://schemas.microsoft.com/office/word/2018/wordml/cex" xmlns:w16cid="http://schemas.microsoft.com/office/word/2016/wordml/cid" xmlns:w16="http://schemas.microsoft.com/office/word/2018/wordml" xmlns:w16du="http://schemas.microsoft.com/office/word/2023/wordml/word16du" xmlns:w16sdtdh="http://schemas.microsoft.com/office/word/2020/wordml/sdtdatahash" xmlns:w16se="http://schemas.microsoft.com/office/word/2015/wordml/symex" xmlns:wpg="http://schemas.microsoft.com/office/word/2010/wordprocessingGroup" xmlns:wpi="http://schemas.microsoft.com/office/word/2010/wordprocessingInk" xmlns:wne="http://schemas.microsoft.com/office/word/2006/wordml" xmlns:wps="http://schemas.microsoft.com/office/word/2010/wordprocessingShape" mc:Ignorable="w14 w15 w16se w16cid w16 w16cex w16sdtdh w16du wp14">
+<w:endnotes xmlns:wpc="http://schemas.microsoft.com/office/word/2010/wordprocessingCanvas" xmlns:cx="http://schemas.microsoft.com/office/drawing/2014/chartex" xmlns:cx1="http://schemas.microsoft.com/office/drawing/2015/9/8/chartex" xmlns:cx2="http://schemas.microsoft.com/office/drawing/2015/10/21/chartex" xmlns:cx3="http://schemas.microsoft.com/office/drawing/2016/5/9/chartex" xmlns:cx4="http://schemas.microsoft.com/office/drawing/2016/5/10/chartex" xmlns:cx5="http://schemas.microsoft.com/office/drawing/2016/5/11/chartex" xmlns:cx6="http://schemas.microsoft.com/office/drawing/2016/5/12/chartex" xmlns:cx7="http://schemas.microsoft.com/office/drawing/2016/5/13/chartex" xmlns:cx8="http://schemas.microsoft.com/office/drawing/2016/5/14/chartex" xmlns:mc="http://schemas.openxmlformats.org/markup-compatibility/2006" xmlns:aink="http://schemas.microsoft.com/office/drawing/2016/ink" xmlns:am3d="http://schemas.microsoft.com/office/drawing/2017/model3d" xmlns:o="urn:schemas-microsoft-com:office:office" xmlns:r="http://schemas.openxmlformats.org/officeDocument/2006/relationships" xmlns:m="http://schemas.openxmlformats.org/officeDocument/2006/math" xmlns:v="urn:schemas-microsoft-com:vml" xmlns:wp14="http://schemas.microsoft.com/office/word/2010/wordprocessingDrawing" xmlns:wp="http://schemas.openxmlformats.org/drawingml/2006/wordprocessingDrawing" xmlns:w10="urn:schemas-microsoft-com:office:word" xmlns:w="http://schemas.openxmlformats.org/wordprocessingml/2006/main" xmlns:w14="http://schemas.microsoft.com/office/word/2010/wordml" xmlns:w15="http://schemas.microsoft.com/office/word/2012/wordml" xmlns:w16cex="http://schemas.microsoft.com/office/word/2018/wordml/cex" xmlns:w16cid="http://schemas.microsoft.com/office/word/2016/wordml/cid" xmlns:w16="http://schemas.microsoft.com/office/word/2018/wordml" xmlns:w16sdtdh="http://schemas.microsoft.com/office/word/2020/wordml/sdtdatahash" xmlns:w16se="http://schemas.microsoft.com/office/word/2015/wordml/symex" xmlns:wpg="http://schemas.microsoft.com/office/word/2010/wordprocessingGroup" xmlns:wpi="http://schemas.microsoft.com/office/word/2010/wordprocessingInk" xmlns:wne="http://schemas.microsoft.com/office/word/2006/wordml" xmlns:wps="http://schemas.microsoft.com/office/word/2010/wordprocessingShape" mc:Ignorable="w14 w15 w16se w16cid w16 w16cex w16sdtdh wp14">
   <w:endnote w:type="separator" w:id="-1">
     <w:p>
       <w:pPr>
@@ -1496,7 +2244,7 @@
 </file>
 
 <file path=word/footer1.xml><?xml version="1.0" encoding="utf-8"?>
-<w:ftr xmlns:wpc="http://schemas.microsoft.com/office/word/2010/wordprocessingCanvas" xmlns:cx="http://schemas.microsoft.com/office/drawing/2014/chartex" xmlns:cx1="http://schemas.microsoft.com/office/drawing/2015/9/8/chartex" xmlns:cx2="http://schemas.microsoft.com/office/drawing/2015/10/21/chartex" xmlns:cx3="http://schemas.microsoft.com/office/drawing/2016/5/9/chartex" xmlns:cx4="http://schemas.microsoft.com/office/drawing/2016/5/10/chartex" xmlns:cx5="http://schemas.microsoft.com/office/drawing/2016/5/11/chartex" xmlns:cx6="http://schemas.microsoft.com/office/drawing/2016/5/12/chartex" xmlns:cx7="http://schemas.microsoft.com/office/drawing/2016/5/13/chartex" xmlns:cx8="http://schemas.microsoft.com/office/drawing/2016/5/14/chartex" xmlns:mc="http://schemas.openxmlformats.org/markup-compatibility/2006" xmlns:aink="http://schemas.microsoft.com/office/drawing/2016/ink" xmlns:am3d="http://schemas.microsoft.com/office/drawing/2017/model3d" xmlns:o="urn:schemas-microsoft-com:office:office" xmlns:oel="http://schemas.microsoft.com/office/2019/extlst" xmlns:r="http://schemas.openxmlformats.org/officeDocument/2006/relationships" xmlns:m="http://schemas.openxmlformats.org/officeDocument/2006/math" xmlns:v="urn:schemas-microsoft-com:vml" xmlns:wp14="http://schemas.microsoft.com/office/word/2010/wordprocessingDrawing" xmlns:wp="http://schemas.openxmlformats.org/drawingml/2006/wordprocessingDrawing" xmlns:w10="urn:schemas-microsoft-com:office:word" xmlns:w="http://schemas.openxmlformats.org/wordprocessingml/2006/main" xmlns:w14="http://schemas.microsoft.com/office/word/2010/wordml" xmlns:w15="http://schemas.microsoft.com/office/word/2012/wordml" xmlns:w16cex="http://schemas.microsoft.com/office/word/2018/wordml/cex" xmlns:w16cid="http://schemas.microsoft.com/office/word/2016/wordml/cid" xmlns:w16="http://schemas.microsoft.com/office/word/2018/wordml" xmlns:w16du="http://schemas.microsoft.com/office/word/2023/wordml/word16du" xmlns:w16sdtdh="http://schemas.microsoft.com/office/word/2020/wordml/sdtdatahash" xmlns:w16se="http://schemas.microsoft.com/office/word/2015/wordml/symex" xmlns:wpg="http://schemas.microsoft.com/office/word/2010/wordprocessingGroup" xmlns:wpi="http://schemas.microsoft.com/office/word/2010/wordprocessingInk" xmlns:wne="http://schemas.microsoft.com/office/word/2006/wordml" xmlns:wps="http://schemas.microsoft.com/office/word/2010/wordprocessingShape" mc:Ignorable="w14 w15 w16se w16cid w16 w16cex w16sdtdh w16du wp14">
+<w:ftr xmlns:wpc="http://schemas.microsoft.com/office/word/2010/wordprocessingCanvas" xmlns:cx="http://schemas.microsoft.com/office/drawing/2014/chartex" xmlns:cx1="http://schemas.microsoft.com/office/drawing/2015/9/8/chartex" xmlns:cx2="http://schemas.microsoft.com/office/drawing/2015/10/21/chartex" xmlns:cx3="http://schemas.microsoft.com/office/drawing/2016/5/9/chartex" xmlns:cx4="http://schemas.microsoft.com/office/drawing/2016/5/10/chartex" xmlns:cx5="http://schemas.microsoft.com/office/drawing/2016/5/11/chartex" xmlns:cx6="http://schemas.microsoft.com/office/drawing/2016/5/12/chartex" xmlns:cx7="http://schemas.microsoft.com/office/drawing/2016/5/13/chartex" xmlns:cx8="http://schemas.microsoft.com/office/drawing/2016/5/14/chartex" xmlns:mc="http://schemas.openxmlformats.org/markup-compatibility/2006" xmlns:aink="http://schemas.microsoft.com/office/drawing/2016/ink" xmlns:am3d="http://schemas.microsoft.com/office/drawing/2017/model3d" xmlns:o="urn:schemas-microsoft-com:office:office" xmlns:r="http://schemas.openxmlformats.org/officeDocument/2006/relationships" xmlns:m="http://schemas.openxmlformats.org/officeDocument/2006/math" xmlns:v="urn:schemas-microsoft-com:vml" xmlns:wp14="http://schemas.microsoft.com/office/word/2010/wordprocessingDrawing" xmlns:wp="http://schemas.openxmlformats.org/drawingml/2006/wordprocessingDrawing" xmlns:w10="urn:schemas-microsoft-com:office:word" xmlns:w="http://schemas.openxmlformats.org/wordprocessingml/2006/main" xmlns:w14="http://schemas.microsoft.com/office/word/2010/wordml" xmlns:w15="http://schemas.microsoft.com/office/word/2012/wordml" xmlns:w16cex="http://schemas.microsoft.com/office/word/2018/wordml/cex" xmlns:w16cid="http://schemas.microsoft.com/office/word/2016/wordml/cid" xmlns:w16="http://schemas.microsoft.com/office/word/2018/wordml" xmlns:w16sdtdh="http://schemas.microsoft.com/office/word/2020/wordml/sdtdatahash" xmlns:w16se="http://schemas.microsoft.com/office/word/2015/wordml/symex" xmlns:wpg="http://schemas.microsoft.com/office/word/2010/wordprocessingGroup" xmlns:wpi="http://schemas.microsoft.com/office/word/2010/wordprocessingInk" xmlns:wne="http://schemas.microsoft.com/office/word/2006/wordml" xmlns:wps="http://schemas.microsoft.com/office/word/2010/wordprocessingShape" mc:Ignorable="w14 w15 w16se w16cid w16 w16cex w16sdtdh wp14">
   <w:sdt>
     <w:sdtPr>
       <w:id w:val="-999263908"/>
@@ -1513,7 +2261,7 @@
     <w:sdtContent>
       <w:p>
         <w:pPr>
-          <w:pStyle w:val="af"/>
+          <w:pStyle w:val="Footer"/>
           <w:ind w:firstLine="0"/>
           <w:jc w:val="center"/>
         </w:pPr>
@@ -1545,23 +2293,23 @@
 </file>
 
 <file path=word/footer2.xml><?xml version="1.0" encoding="utf-8"?>
-<w:ftr xmlns:wpc="http://schemas.microsoft.com/office/word/2010/wordprocessingCanvas" xmlns:cx="http://schemas.microsoft.com/office/drawing/2014/chartex" xmlns:cx1="http://schemas.microsoft.com/office/drawing/2015/9/8/chartex" xmlns:cx2="http://schemas.microsoft.com/office/drawing/2015/10/21/chartex" xmlns:cx3="http://schemas.microsoft.com/office/drawing/2016/5/9/chartex" xmlns:cx4="http://schemas.microsoft.com/office/drawing/2016/5/10/chartex" xmlns:cx5="http://schemas.microsoft.com/office/drawing/2016/5/11/chartex" xmlns:cx6="http://schemas.microsoft.com/office/drawing/2016/5/12/chartex" xmlns:cx7="http://schemas.microsoft.com/office/drawing/2016/5/13/chartex" xmlns:cx8="http://schemas.microsoft.com/office/drawing/2016/5/14/chartex" xmlns:mc="http://schemas.openxmlformats.org/markup-compatibility/2006" xmlns:aink="http://schemas.microsoft.com/office/drawing/2016/ink" xmlns:am3d="http://schemas.microsoft.com/office/drawing/2017/model3d" xmlns:o="urn:schemas-microsoft-com:office:office" xmlns:oel="http://schemas.microsoft.com/office/2019/extlst" xmlns:r="http://schemas.openxmlformats.org/officeDocument/2006/relationships" xmlns:m="http://schemas.openxmlformats.org/officeDocument/2006/math" xmlns:v="urn:schemas-microsoft-com:vml" xmlns:wp14="http://schemas.microsoft.com/office/word/2010/wordprocessingDrawing" xmlns:wp="http://schemas.openxmlformats.org/drawingml/2006/wordprocessingDrawing" xmlns:w10="urn:schemas-microsoft-com:office:word" xmlns:w="http://schemas.openxmlformats.org/wordprocessingml/2006/main" xmlns:w14="http://schemas.microsoft.com/office/word/2010/wordml" xmlns:w15="http://schemas.microsoft.com/office/word/2012/wordml" xmlns:w16cex="http://schemas.microsoft.com/office/word/2018/wordml/cex" xmlns:w16cid="http://schemas.microsoft.com/office/word/2016/wordml/cid" xmlns:w16="http://schemas.microsoft.com/office/word/2018/wordml" xmlns:w16du="http://schemas.microsoft.com/office/word/2023/wordml/word16du" xmlns:w16sdtdh="http://schemas.microsoft.com/office/word/2020/wordml/sdtdatahash" xmlns:w16se="http://schemas.microsoft.com/office/word/2015/wordml/symex" xmlns:wpg="http://schemas.microsoft.com/office/word/2010/wordprocessingGroup" xmlns:wpi="http://schemas.microsoft.com/office/word/2010/wordprocessingInk" xmlns:wne="http://schemas.microsoft.com/office/word/2006/wordml" xmlns:wps="http://schemas.microsoft.com/office/word/2010/wordprocessingShape" mc:Ignorable="w14 w15 w16se w16cid w16 w16cex w16sdtdh w16du wp14">
+<w:ftr xmlns:wpc="http://schemas.microsoft.com/office/word/2010/wordprocessingCanvas" xmlns:cx="http://schemas.microsoft.com/office/drawing/2014/chartex" xmlns:cx1="http://schemas.microsoft.com/office/drawing/2015/9/8/chartex" xmlns:cx2="http://schemas.microsoft.com/office/drawing/2015/10/21/chartex" xmlns:cx3="http://schemas.microsoft.com/office/drawing/2016/5/9/chartex" xmlns:cx4="http://schemas.microsoft.com/office/drawing/2016/5/10/chartex" xmlns:cx5="http://schemas.microsoft.com/office/drawing/2016/5/11/chartex" xmlns:cx6="http://schemas.microsoft.com/office/drawing/2016/5/12/chartex" xmlns:cx7="http://schemas.microsoft.com/office/drawing/2016/5/13/chartex" xmlns:cx8="http://schemas.microsoft.com/office/drawing/2016/5/14/chartex" xmlns:mc="http://schemas.openxmlformats.org/markup-compatibility/2006" xmlns:aink="http://schemas.microsoft.com/office/drawing/2016/ink" xmlns:am3d="http://schemas.microsoft.com/office/drawing/2017/model3d" xmlns:o="urn:schemas-microsoft-com:office:office" xmlns:r="http://schemas.openxmlformats.org/officeDocument/2006/relationships" xmlns:m="http://schemas.openxmlformats.org/officeDocument/2006/math" xmlns:v="urn:schemas-microsoft-com:vml" xmlns:wp14="http://schemas.microsoft.com/office/word/2010/wordprocessingDrawing" xmlns:wp="http://schemas.openxmlformats.org/drawingml/2006/wordprocessingDrawing" xmlns:w10="urn:schemas-microsoft-com:office:word" xmlns:w="http://schemas.openxmlformats.org/wordprocessingml/2006/main" xmlns:w14="http://schemas.microsoft.com/office/word/2010/wordml" xmlns:w15="http://schemas.microsoft.com/office/word/2012/wordml" xmlns:w16cex="http://schemas.microsoft.com/office/word/2018/wordml/cex" xmlns:w16cid="http://schemas.microsoft.com/office/word/2016/wordml/cid" xmlns:w16="http://schemas.microsoft.com/office/word/2018/wordml" xmlns:w16sdtdh="http://schemas.microsoft.com/office/word/2020/wordml/sdtdatahash" xmlns:w16se="http://schemas.microsoft.com/office/word/2015/wordml/symex" xmlns:wpg="http://schemas.microsoft.com/office/word/2010/wordprocessingGroup" xmlns:wpi="http://schemas.microsoft.com/office/word/2010/wordprocessingInk" xmlns:wne="http://schemas.microsoft.com/office/word/2006/wordml" xmlns:wps="http://schemas.microsoft.com/office/word/2010/wordprocessingShape" mc:Ignorable="w14 w15 w16se w16cid w16 w16cex w16sdtdh wp14">
   <w:p>
     <w:pPr>
-      <w:pStyle w:val="af"/>
+      <w:pStyle w:val="Footer"/>
       <w:jc w:val="center"/>
     </w:pPr>
   </w:p>
   <w:p>
     <w:pPr>
-      <w:pStyle w:val="af"/>
+      <w:pStyle w:val="Footer"/>
     </w:pPr>
   </w:p>
 </w:ftr>
 </file>
 
 <file path=word/footnotes.xml><?xml version="1.0" encoding="utf-8"?>
-<w:footnotes xmlns:wpc="http://schemas.microsoft.com/office/word/2010/wordprocessingCanvas" xmlns:cx="http://schemas.microsoft.com/office/drawing/2014/chartex" xmlns:cx1="http://schemas.microsoft.com/office/drawing/2015/9/8/chartex" xmlns:cx2="http://schemas.microsoft.com/office/drawing/2015/10/21/chartex" xmlns:cx3="http://schemas.microsoft.com/office/drawing/2016/5/9/chartex" xmlns:cx4="http://schemas.microsoft.com/office/drawing/2016/5/10/chartex" xmlns:cx5="http://schemas.microsoft.com/office/drawing/2016/5/11/chartex" xmlns:cx6="http://schemas.microsoft.com/office/drawing/2016/5/12/chartex" xmlns:cx7="http://schemas.microsoft.com/office/drawing/2016/5/13/chartex" xmlns:cx8="http://schemas.microsoft.com/office/drawing/2016/5/14/chartex" xmlns:mc="http://schemas.openxmlformats.org/markup-compatibility/2006" xmlns:aink="http://schemas.microsoft.com/office/drawing/2016/ink" xmlns:am3d="http://schemas.microsoft.com/office/drawing/2017/model3d" xmlns:o="urn:schemas-microsoft-com:office:office" xmlns:oel="http://schemas.microsoft.com/office/2019/extlst" xmlns:r="http://schemas.openxmlformats.org/officeDocument/2006/relationships" xmlns:m="http://schemas.openxmlformats.org/officeDocument/2006/math" xmlns:v="urn:schemas-microsoft-com:vml" xmlns:wp14="http://schemas.microsoft.com/office/word/2010/wordprocessingDrawing" xmlns:wp="http://schemas.openxmlformats.org/drawingml/2006/wordprocessingDrawing" xmlns:w10="urn:schemas-microsoft-com:office:word" xmlns:w="http://schemas.openxmlformats.org/wordprocessingml/2006/main" xmlns:w14="http://schemas.microsoft.com/office/word/2010/wordml" xmlns:w15="http://schemas.microsoft.com/office/word/2012/wordml" xmlns:w16cex="http://schemas.microsoft.com/office/word/2018/wordml/cex" xmlns:w16cid="http://schemas.microsoft.com/office/word/2016/wordml/cid" xmlns:w16="http://schemas.microsoft.com/office/word/2018/wordml" xmlns:w16du="http://schemas.microsoft.com/office/word/2023/wordml/word16du" xmlns:w16sdtdh="http://schemas.microsoft.com/office/word/2020/wordml/sdtdatahash" xmlns:w16se="http://schemas.microsoft.com/office/word/2015/wordml/symex" xmlns:wpg="http://schemas.microsoft.com/office/word/2010/wordprocessingGroup" xmlns:wpi="http://schemas.microsoft.com/office/word/2010/wordprocessingInk" xmlns:wne="http://schemas.microsoft.com/office/word/2006/wordml" xmlns:wps="http://schemas.microsoft.com/office/word/2010/wordprocessingShape" mc:Ignorable="w14 w15 w16se w16cid w16 w16cex w16sdtdh w16du wp14">
+<w:footnotes xmlns:wpc="http://schemas.microsoft.com/office/word/2010/wordprocessingCanvas" xmlns:cx="http://schemas.microsoft.com/office/drawing/2014/chartex" xmlns:cx1="http://schemas.microsoft.com/office/drawing/2015/9/8/chartex" xmlns:cx2="http://schemas.microsoft.com/office/drawing/2015/10/21/chartex" xmlns:cx3="http://schemas.microsoft.com/office/drawing/2016/5/9/chartex" xmlns:cx4="http://schemas.microsoft.com/office/drawing/2016/5/10/chartex" xmlns:cx5="http://schemas.microsoft.com/office/drawing/2016/5/11/chartex" xmlns:cx6="http://schemas.microsoft.com/office/drawing/2016/5/12/chartex" xmlns:cx7="http://schemas.microsoft.com/office/drawing/2016/5/13/chartex" xmlns:cx8="http://schemas.microsoft.com/office/drawing/2016/5/14/chartex" xmlns:mc="http://schemas.openxmlformats.org/markup-compatibility/2006" xmlns:aink="http://schemas.microsoft.com/office/drawing/2016/ink" xmlns:am3d="http://schemas.microsoft.com/office/drawing/2017/model3d" xmlns:o="urn:schemas-microsoft-com:office:office" xmlns:r="http://schemas.openxmlformats.org/officeDocument/2006/relationships" xmlns:m="http://schemas.openxmlformats.org/officeDocument/2006/math" xmlns:v="urn:schemas-microsoft-com:vml" xmlns:wp14="http://schemas.microsoft.com/office/word/2010/wordprocessingDrawing" xmlns:wp="http://schemas.openxmlformats.org/drawingml/2006/wordprocessingDrawing" xmlns:w10="urn:schemas-microsoft-com:office:word" xmlns:w="http://schemas.openxmlformats.org/wordprocessingml/2006/main" xmlns:w14="http://schemas.microsoft.com/office/word/2010/wordml" xmlns:w15="http://schemas.microsoft.com/office/word/2012/wordml" xmlns:w16cex="http://schemas.microsoft.com/office/word/2018/wordml/cex" xmlns:w16cid="http://schemas.microsoft.com/office/word/2016/wordml/cid" xmlns:w16="http://schemas.microsoft.com/office/word/2018/wordml" xmlns:w16sdtdh="http://schemas.microsoft.com/office/word/2020/wordml/sdtdatahash" xmlns:w16se="http://schemas.microsoft.com/office/word/2015/wordml/symex" xmlns:wpg="http://schemas.microsoft.com/office/word/2010/wordprocessingGroup" xmlns:wpi="http://schemas.microsoft.com/office/word/2010/wordprocessingInk" xmlns:wne="http://schemas.microsoft.com/office/word/2006/wordml" xmlns:wps="http://schemas.microsoft.com/office/word/2010/wordprocessingShape" mc:Ignorable="w14 w15 w16se w16cid w16 w16cex w16sdtdh wp14">
   <w:footnote w:type="separator" w:id="-1">
     <w:p>
       <w:pPr>
@@ -1586,10 +2334,10 @@
 </file>
 
 <file path=word/header1.xml><?xml version="1.0" encoding="utf-8"?>
-<w:hdr xmlns:wpc="http://schemas.microsoft.com/office/word/2010/wordprocessingCanvas" xmlns:cx="http://schemas.microsoft.com/office/drawing/2014/chartex" xmlns:cx1="http://schemas.microsoft.com/office/drawing/2015/9/8/chartex" xmlns:cx2="http://schemas.microsoft.com/office/drawing/2015/10/21/chartex" xmlns:cx3="http://schemas.microsoft.com/office/drawing/2016/5/9/chartex" xmlns:cx4="http://schemas.microsoft.com/office/drawing/2016/5/10/chartex" xmlns:cx5="http://schemas.microsoft.com/office/drawing/2016/5/11/chartex" xmlns:cx6="http://schemas.microsoft.com/office/drawing/2016/5/12/chartex" xmlns:cx7="http://schemas.microsoft.com/office/drawing/2016/5/13/chartex" xmlns:cx8="http://schemas.microsoft.com/office/drawing/2016/5/14/chartex" xmlns:mc="http://schemas.openxmlformats.org/markup-compatibility/2006" xmlns:aink="http://schemas.microsoft.com/office/drawing/2016/ink" xmlns:am3d="http://schemas.microsoft.com/office/drawing/2017/model3d" xmlns:o="urn:schemas-microsoft-com:office:office" xmlns:oel="http://schemas.microsoft.com/office/2019/extlst" xmlns:r="http://schemas.openxmlformats.org/officeDocument/2006/relationships" xmlns:m="http://schemas.openxmlformats.org/officeDocument/2006/math" xmlns:v="urn:schemas-microsoft-com:vml" xmlns:wp14="http://schemas.microsoft.com/office/word/2010/wordprocessingDrawing" xmlns:wp="http://schemas.openxmlformats.org/drawingml/2006/wordprocessingDrawing" xmlns:w10="urn:schemas-microsoft-com:office:word" xmlns:w="http://schemas.openxmlformats.org/wordprocessingml/2006/main" xmlns:w14="http://schemas.microsoft.com/office/word/2010/wordml" xmlns:w15="http://schemas.microsoft.com/office/word/2012/wordml" xmlns:w16cex="http://schemas.microsoft.com/office/word/2018/wordml/cex" xmlns:w16cid="http://schemas.microsoft.com/office/word/2016/wordml/cid" xmlns:w16="http://schemas.microsoft.com/office/word/2018/wordml" xmlns:w16du="http://schemas.microsoft.com/office/word/2023/wordml/word16du" xmlns:w16sdtdh="http://schemas.microsoft.com/office/word/2020/wordml/sdtdatahash" xmlns:w16se="http://schemas.microsoft.com/office/word/2015/wordml/symex" xmlns:wpg="http://schemas.microsoft.com/office/word/2010/wordprocessingGroup" xmlns:wpi="http://schemas.microsoft.com/office/word/2010/wordprocessingInk" xmlns:wne="http://schemas.microsoft.com/office/word/2006/wordml" xmlns:wps="http://schemas.microsoft.com/office/word/2010/wordprocessingShape" mc:Ignorable="w14 w15 w16se w16cid w16 w16cex w16sdtdh w16du wp14">
+<w:hdr xmlns:wpc="http://schemas.microsoft.com/office/word/2010/wordprocessingCanvas" xmlns:cx="http://schemas.microsoft.com/office/drawing/2014/chartex" xmlns:cx1="http://schemas.microsoft.com/office/drawing/2015/9/8/chartex" xmlns:cx2="http://schemas.microsoft.com/office/drawing/2015/10/21/chartex" xmlns:cx3="http://schemas.microsoft.com/office/drawing/2016/5/9/chartex" xmlns:cx4="http://schemas.microsoft.com/office/drawing/2016/5/10/chartex" xmlns:cx5="http://schemas.microsoft.com/office/drawing/2016/5/11/chartex" xmlns:cx6="http://schemas.microsoft.com/office/drawing/2016/5/12/chartex" xmlns:cx7="http://schemas.microsoft.com/office/drawing/2016/5/13/chartex" xmlns:cx8="http://schemas.microsoft.com/office/drawing/2016/5/14/chartex" xmlns:mc="http://schemas.openxmlformats.org/markup-compatibility/2006" xmlns:aink="http://schemas.microsoft.com/office/drawing/2016/ink" xmlns:am3d="http://schemas.microsoft.com/office/drawing/2017/model3d" xmlns:o="urn:schemas-microsoft-com:office:office" xmlns:r="http://schemas.openxmlformats.org/officeDocument/2006/relationships" xmlns:m="http://schemas.openxmlformats.org/officeDocument/2006/math" xmlns:v="urn:schemas-microsoft-com:vml" xmlns:wp14="http://schemas.microsoft.com/office/word/2010/wordprocessingDrawing" xmlns:wp="http://schemas.openxmlformats.org/drawingml/2006/wordprocessingDrawing" xmlns:w10="urn:schemas-microsoft-com:office:word" xmlns:w="http://schemas.openxmlformats.org/wordprocessingml/2006/main" xmlns:w14="http://schemas.microsoft.com/office/word/2010/wordml" xmlns:w15="http://schemas.microsoft.com/office/word/2012/wordml" xmlns:w16cex="http://schemas.microsoft.com/office/word/2018/wordml/cex" xmlns:w16cid="http://schemas.microsoft.com/office/word/2016/wordml/cid" xmlns:w16="http://schemas.microsoft.com/office/word/2018/wordml" xmlns:w16sdtdh="http://schemas.microsoft.com/office/word/2020/wordml/sdtdatahash" xmlns:w16se="http://schemas.microsoft.com/office/word/2015/wordml/symex" xmlns:wpg="http://schemas.microsoft.com/office/word/2010/wordprocessingGroup" xmlns:wpi="http://schemas.microsoft.com/office/word/2010/wordprocessingInk" xmlns:wne="http://schemas.microsoft.com/office/word/2006/wordml" xmlns:wps="http://schemas.microsoft.com/office/word/2010/wordprocessingShape" mc:Ignorable="w14 w15 w16se w16cid w16 w16cex w16sdtdh wp14">
   <w:p>
     <w:pPr>
-      <w:pStyle w:val="ad"/>
+      <w:pStyle w:val="Header"/>
       <w:ind w:firstLine="0"/>
     </w:pPr>
   </w:p>
@@ -1597,7 +2345,7 @@
 </file>
 
 <file path=word/numbering.xml><?xml version="1.0" encoding="utf-8"?>
-<w:numbering xmlns:wpc="http://schemas.microsoft.com/office/word/2010/wordprocessingCanvas" xmlns:cx="http://schemas.microsoft.com/office/drawing/2014/chartex" xmlns:cx1="http://schemas.microsoft.com/office/drawing/2015/9/8/chartex" xmlns:cx2="http://schemas.microsoft.com/office/drawing/2015/10/21/chartex" xmlns:cx3="http://schemas.microsoft.com/office/drawing/2016/5/9/chartex" xmlns:cx4="http://schemas.microsoft.com/office/drawing/2016/5/10/chartex" xmlns:cx5="http://schemas.microsoft.com/office/drawing/2016/5/11/chartex" xmlns:cx6="http://schemas.microsoft.com/office/drawing/2016/5/12/chartex" xmlns:cx7="http://schemas.microsoft.com/office/drawing/2016/5/13/chartex" xmlns:cx8="http://schemas.microsoft.com/office/drawing/2016/5/14/chartex" xmlns:mc="http://schemas.openxmlformats.org/markup-compatibility/2006" xmlns:aink="http://schemas.microsoft.com/office/drawing/2016/ink" xmlns:am3d="http://schemas.microsoft.com/office/drawing/2017/model3d" xmlns:o="urn:schemas-microsoft-com:office:office" xmlns:oel="http://schemas.microsoft.com/office/2019/extlst" xmlns:r="http://schemas.openxmlformats.org/officeDocument/2006/relationships" xmlns:m="http://schemas.openxmlformats.org/officeDocument/2006/math" xmlns:v="urn:schemas-microsoft-com:vml" xmlns:wp14="http://schemas.microsoft.com/office/word/2010/wordprocessingDrawing" xmlns:wp="http://schemas.openxmlformats.org/drawingml/2006/wordprocessingDrawing" xmlns:w10="urn:schemas-microsoft-com:office:word" xmlns:w="http://schemas.openxmlformats.org/wordprocessingml/2006/main" xmlns:w14="http://schemas.microsoft.com/office/word/2010/wordml" xmlns:w15="http://schemas.microsoft.com/office/word/2012/wordml" xmlns:w16cex="http://schemas.microsoft.com/office/word/2018/wordml/cex" xmlns:w16cid="http://schemas.microsoft.com/office/word/2016/wordml/cid" xmlns:w16="http://schemas.microsoft.com/office/word/2018/wordml" xmlns:w16du="http://schemas.microsoft.com/office/word/2023/wordml/word16du" xmlns:w16sdtdh="http://schemas.microsoft.com/office/word/2020/wordml/sdtdatahash" xmlns:w16se="http://schemas.microsoft.com/office/word/2015/wordml/symex" xmlns:wpg="http://schemas.microsoft.com/office/word/2010/wordprocessingGroup" xmlns:wpi="http://schemas.microsoft.com/office/word/2010/wordprocessingInk" xmlns:wne="http://schemas.microsoft.com/office/word/2006/wordml" xmlns:wps="http://schemas.microsoft.com/office/word/2010/wordprocessingShape" mc:Ignorable="w14 w15 w16se w16cid w16 w16cex w16sdtdh w16du wp14">
+<w:numbering xmlns:wpc="http://schemas.microsoft.com/office/word/2010/wordprocessingCanvas" xmlns:cx="http://schemas.microsoft.com/office/drawing/2014/chartex" xmlns:cx1="http://schemas.microsoft.com/office/drawing/2015/9/8/chartex" xmlns:cx2="http://schemas.microsoft.com/office/drawing/2015/10/21/chartex" xmlns:cx3="http://schemas.microsoft.com/office/drawing/2016/5/9/chartex" xmlns:cx4="http://schemas.microsoft.com/office/drawing/2016/5/10/chartex" xmlns:cx5="http://schemas.microsoft.com/office/drawing/2016/5/11/chartex" xmlns:cx6="http://schemas.microsoft.com/office/drawing/2016/5/12/chartex" xmlns:cx7="http://schemas.microsoft.com/office/drawing/2016/5/13/chartex" xmlns:cx8="http://schemas.microsoft.com/office/drawing/2016/5/14/chartex" xmlns:mc="http://schemas.openxmlformats.org/markup-compatibility/2006" xmlns:aink="http://schemas.microsoft.com/office/drawing/2016/ink" xmlns:am3d="http://schemas.microsoft.com/office/drawing/2017/model3d" xmlns:o="urn:schemas-microsoft-com:office:office" xmlns:r="http://schemas.openxmlformats.org/officeDocument/2006/relationships" xmlns:m="http://schemas.openxmlformats.org/officeDocument/2006/math" xmlns:v="urn:schemas-microsoft-com:vml" xmlns:wp14="http://schemas.microsoft.com/office/word/2010/wordprocessingDrawing" xmlns:wp="http://schemas.openxmlformats.org/drawingml/2006/wordprocessingDrawing" xmlns:w10="urn:schemas-microsoft-com:office:word" xmlns:w="http://schemas.openxmlformats.org/wordprocessingml/2006/main" xmlns:w14="http://schemas.microsoft.com/office/word/2010/wordml" xmlns:w15="http://schemas.microsoft.com/office/word/2012/wordml" xmlns:w16cex="http://schemas.microsoft.com/office/word/2018/wordml/cex" xmlns:w16cid="http://schemas.microsoft.com/office/word/2016/wordml/cid" xmlns:w16="http://schemas.microsoft.com/office/word/2018/wordml" xmlns:w16sdtdh="http://schemas.microsoft.com/office/word/2020/wordml/sdtdatahash" xmlns:w16se="http://schemas.microsoft.com/office/word/2015/wordml/symex" xmlns:wpg="http://schemas.microsoft.com/office/word/2010/wordprocessingGroup" xmlns:wpi="http://schemas.microsoft.com/office/word/2010/wordprocessingInk" xmlns:wne="http://schemas.microsoft.com/office/word/2006/wordml" xmlns:wps="http://schemas.microsoft.com/office/word/2010/wordprocessingShape" mc:Ignorable="w14 w15 w16se w16cid w16 w16cex w16sdtdh wp14">
   <w:abstractNum w:abstractNumId="0" w15:restartNumberingAfterBreak="0">
     <w:nsid w:val="083B5D35"/>
     <w:multiLevelType w:val="multilevel"/>
@@ -6033,143 +6781,143 @@
       </w:rPr>
     </w:lvl>
   </w:abstractNum>
-  <w:num w:numId="1" w16cid:durableId="1202012795">
+  <w:num w:numId="1">
     <w:abstractNumId w:val="7"/>
   </w:num>
-  <w:num w:numId="2" w16cid:durableId="2093817061">
+  <w:num w:numId="2">
     <w:abstractNumId w:val="23"/>
   </w:num>
-  <w:num w:numId="3" w16cid:durableId="131874344">
+  <w:num w:numId="3">
     <w:abstractNumId w:val="5"/>
   </w:num>
-  <w:num w:numId="4" w16cid:durableId="1872721601">
+  <w:num w:numId="4">
     <w:abstractNumId w:val="28"/>
   </w:num>
-  <w:num w:numId="5" w16cid:durableId="1240750442">
+  <w:num w:numId="5">
     <w:abstractNumId w:val="38"/>
   </w:num>
-  <w:num w:numId="6" w16cid:durableId="1880360309">
+  <w:num w:numId="6">
     <w:abstractNumId w:val="14"/>
   </w:num>
-  <w:num w:numId="7" w16cid:durableId="503130223">
+  <w:num w:numId="7">
     <w:abstractNumId w:val="19"/>
   </w:num>
-  <w:num w:numId="8" w16cid:durableId="896286281">
+  <w:num w:numId="8">
     <w:abstractNumId w:val="33"/>
   </w:num>
-  <w:num w:numId="9" w16cid:durableId="1686397787">
+  <w:num w:numId="9">
     <w:abstractNumId w:val="6"/>
   </w:num>
-  <w:num w:numId="10" w16cid:durableId="78408563">
+  <w:num w:numId="10">
     <w:abstractNumId w:val="1"/>
   </w:num>
-  <w:num w:numId="11" w16cid:durableId="1205824133">
+  <w:num w:numId="11">
     <w:abstractNumId w:val="34"/>
   </w:num>
-  <w:num w:numId="12" w16cid:durableId="1021126768">
+  <w:num w:numId="12">
     <w:abstractNumId w:val="4"/>
   </w:num>
-  <w:num w:numId="13" w16cid:durableId="1761754132">
+  <w:num w:numId="13">
     <w:abstractNumId w:val="22"/>
   </w:num>
-  <w:num w:numId="14" w16cid:durableId="1082678539">
+  <w:num w:numId="14">
     <w:abstractNumId w:val="27"/>
   </w:num>
-  <w:num w:numId="15" w16cid:durableId="1870415318">
+  <w:num w:numId="15">
     <w:abstractNumId w:val="26"/>
   </w:num>
-  <w:num w:numId="16" w16cid:durableId="702822791">
+  <w:num w:numId="16">
     <w:abstractNumId w:val="3"/>
   </w:num>
-  <w:num w:numId="17" w16cid:durableId="1646199168">
+  <w:num w:numId="17">
     <w:abstractNumId w:val="41"/>
   </w:num>
-  <w:num w:numId="18" w16cid:durableId="1821773032">
+  <w:num w:numId="18">
     <w:abstractNumId w:val="2"/>
   </w:num>
-  <w:num w:numId="19" w16cid:durableId="1093743153">
+  <w:num w:numId="19">
     <w:abstractNumId w:val="35"/>
   </w:num>
-  <w:num w:numId="20" w16cid:durableId="658461976">
+  <w:num w:numId="20">
     <w:abstractNumId w:val="8"/>
   </w:num>
-  <w:num w:numId="21" w16cid:durableId="1741099100">
+  <w:num w:numId="21">
     <w:abstractNumId w:val="43"/>
   </w:num>
-  <w:num w:numId="22" w16cid:durableId="1635061898">
+  <w:num w:numId="22">
     <w:abstractNumId w:val="42"/>
   </w:num>
-  <w:num w:numId="23" w16cid:durableId="1928883269">
+  <w:num w:numId="23">
     <w:abstractNumId w:val="0"/>
   </w:num>
-  <w:num w:numId="24" w16cid:durableId="750584273">
+  <w:num w:numId="24">
     <w:abstractNumId w:val="21"/>
   </w:num>
-  <w:num w:numId="25" w16cid:durableId="94522910">
+  <w:num w:numId="25">
     <w:abstractNumId w:val="18"/>
   </w:num>
-  <w:num w:numId="26" w16cid:durableId="1175002320">
+  <w:num w:numId="26">
     <w:abstractNumId w:val="39"/>
   </w:num>
-  <w:num w:numId="27" w16cid:durableId="2065568549">
+  <w:num w:numId="27">
     <w:abstractNumId w:val="36"/>
   </w:num>
-  <w:num w:numId="28" w16cid:durableId="1670595833">
+  <w:num w:numId="28">
     <w:abstractNumId w:val="25"/>
   </w:num>
-  <w:num w:numId="29" w16cid:durableId="714696494">
+  <w:num w:numId="29">
     <w:abstractNumId w:val="17"/>
   </w:num>
-  <w:num w:numId="30" w16cid:durableId="1161894842">
+  <w:num w:numId="30">
     <w:abstractNumId w:val="20"/>
   </w:num>
-  <w:num w:numId="31" w16cid:durableId="1153106261">
+  <w:num w:numId="31">
     <w:abstractNumId w:val="12"/>
   </w:num>
-  <w:num w:numId="32" w16cid:durableId="218983314">
+  <w:num w:numId="32">
     <w:abstractNumId w:val="32"/>
   </w:num>
-  <w:num w:numId="33" w16cid:durableId="328100472">
+  <w:num w:numId="33">
     <w:abstractNumId w:val="13"/>
   </w:num>
-  <w:num w:numId="34" w16cid:durableId="362558318">
+  <w:num w:numId="34">
     <w:abstractNumId w:val="40"/>
   </w:num>
-  <w:num w:numId="35" w16cid:durableId="8416274">
+  <w:num w:numId="35">
     <w:abstractNumId w:val="10"/>
   </w:num>
-  <w:num w:numId="36" w16cid:durableId="685138093">
+  <w:num w:numId="36">
     <w:abstractNumId w:val="29"/>
   </w:num>
-  <w:num w:numId="37" w16cid:durableId="731662054">
+  <w:num w:numId="37">
     <w:abstractNumId w:val="30"/>
   </w:num>
-  <w:num w:numId="38" w16cid:durableId="2443227">
+  <w:num w:numId="38">
     <w:abstractNumId w:val="9"/>
   </w:num>
-  <w:num w:numId="39" w16cid:durableId="2104643734">
+  <w:num w:numId="39">
     <w:abstractNumId w:val="16"/>
   </w:num>
-  <w:num w:numId="40" w16cid:durableId="1275139279">
+  <w:num w:numId="40">
     <w:abstractNumId w:val="15"/>
   </w:num>
-  <w:num w:numId="41" w16cid:durableId="1642617994">
+  <w:num w:numId="41">
     <w:abstractNumId w:val="24"/>
   </w:num>
-  <w:num w:numId="42" w16cid:durableId="670840750">
+  <w:num w:numId="42">
     <w:abstractNumId w:val="31"/>
   </w:num>
-  <w:num w:numId="43" w16cid:durableId="1413577884">
+  <w:num w:numId="43">
     <w:abstractNumId w:val="37"/>
   </w:num>
-  <w:num w:numId="44" w16cid:durableId="405953264">
+  <w:num w:numId="44">
     <w:abstractNumId w:val="11"/>
   </w:num>
 </w:numbering>
 </file>
 
 <file path=word/styles.xml><?xml version="1.0" encoding="utf-8"?>
-<w:styles xmlns:mc="http://schemas.openxmlformats.org/markup-compatibility/2006" xmlns:r="http://schemas.openxmlformats.org/officeDocument/2006/relationships" xmlns:w="http://schemas.openxmlformats.org/wordprocessingml/2006/main" xmlns:w14="http://schemas.microsoft.com/office/word/2010/wordml" xmlns:w15="http://schemas.microsoft.com/office/word/2012/wordml" xmlns:w16cex="http://schemas.microsoft.com/office/word/2018/wordml/cex" xmlns:w16cid="http://schemas.microsoft.com/office/word/2016/wordml/cid" xmlns:w16="http://schemas.microsoft.com/office/word/2018/wordml" xmlns:w16du="http://schemas.microsoft.com/office/word/2023/wordml/word16du" xmlns:w16sdtdh="http://schemas.microsoft.com/office/word/2020/wordml/sdtdatahash" xmlns:w16se="http://schemas.microsoft.com/office/word/2015/wordml/symex" mc:Ignorable="w14 w15 w16se w16cid w16 w16cex w16sdtdh w16du">
+<w:styles xmlns:mc="http://schemas.openxmlformats.org/markup-compatibility/2006" xmlns:r="http://schemas.openxmlformats.org/officeDocument/2006/relationships" xmlns:w="http://schemas.openxmlformats.org/wordprocessingml/2006/main" xmlns:w14="http://schemas.microsoft.com/office/word/2010/wordml" xmlns:w15="http://schemas.microsoft.com/office/word/2012/wordml" xmlns:w16cex="http://schemas.microsoft.com/office/word/2018/wordml/cex" xmlns:w16cid="http://schemas.microsoft.com/office/word/2016/wordml/cid" xmlns:w16="http://schemas.microsoft.com/office/word/2018/wordml" xmlns:w16sdtdh="http://schemas.microsoft.com/office/word/2020/wordml/sdtdatahash" xmlns:w16se="http://schemas.microsoft.com/office/word/2015/wordml/symex" mc:Ignorable="w14 w15 w16se w16cid w16 w16cex w16sdtdh">
   <w:docDefaults>
     <w:rPrDefault>
       <w:rPr>
@@ -6563,10 +7311,10 @@
     <w:lsdException w:name="Unresolved Mention" w:semiHidden="1" w:unhideWhenUsed="1"/>
     <w:lsdException w:name="Smart Link" w:semiHidden="1" w:unhideWhenUsed="1"/>
   </w:latentStyles>
-  <w:style w:type="paragraph" w:default="1" w:styleId="a">
+  <w:style w:type="paragraph" w:default="1" w:styleId="Normal">
     <w:name w:val="Normal"/>
     <w:qFormat/>
-    <w:rsid w:val="008102AB"/>
+    <w:rsid w:val="00F2575B"/>
     <w:pPr>
       <w:spacing w:after="0" w:line="360" w:lineRule="auto"/>
       <w:ind w:firstLine="709"/>
@@ -6578,11 +7326,11 @@
       <w:szCs w:val="24"/>
     </w:rPr>
   </w:style>
-  <w:style w:type="paragraph" w:styleId="1">
+  <w:style w:type="paragraph" w:styleId="Heading1">
     <w:name w:val="heading 1"/>
-    <w:basedOn w:val="a"/>
-    <w:next w:val="a"/>
-    <w:link w:val="10"/>
+    <w:basedOn w:val="Normal"/>
+    <w:next w:val="Normal"/>
+    <w:link w:val="Heading1Char"/>
     <w:qFormat/>
     <w:rsid w:val="000C5F08"/>
     <w:pPr>
@@ -6603,11 +7351,11 @@
       <w:lang w:eastAsia="ru-RU"/>
     </w:rPr>
   </w:style>
-  <w:style w:type="paragraph" w:styleId="2">
+  <w:style w:type="paragraph" w:styleId="Heading2">
     <w:name w:val="heading 2"/>
-    <w:basedOn w:val="a"/>
-    <w:next w:val="a"/>
-    <w:link w:val="20"/>
+    <w:basedOn w:val="Normal"/>
+    <w:next w:val="Normal"/>
+    <w:link w:val="Heading2Char"/>
     <w:uiPriority w:val="9"/>
     <w:unhideWhenUsed/>
     <w:qFormat/>
@@ -6627,11 +7375,11 @@
       <w:szCs w:val="26"/>
     </w:rPr>
   </w:style>
-  <w:style w:type="paragraph" w:styleId="3">
+  <w:style w:type="paragraph" w:styleId="Heading3">
     <w:name w:val="heading 3"/>
-    <w:basedOn w:val="a"/>
-    <w:next w:val="a"/>
-    <w:link w:val="30"/>
+    <w:basedOn w:val="Normal"/>
+    <w:next w:val="Normal"/>
+    <w:link w:val="Heading3Char"/>
     <w:uiPriority w:val="9"/>
     <w:unhideWhenUsed/>
     <w:qFormat/>
@@ -6649,12 +7397,12 @@
       <w:b/>
     </w:rPr>
   </w:style>
-  <w:style w:type="paragraph" w:styleId="4">
+  <w:style w:type="paragraph" w:styleId="Heading4">
     <w:name w:val="heading 4"/>
     <w:aliases w:val="Для таблиц"/>
-    <w:basedOn w:val="a"/>
-    <w:next w:val="a"/>
-    <w:link w:val="40"/>
+    <w:basedOn w:val="Normal"/>
+    <w:next w:val="Normal"/>
+    <w:link w:val="Heading4Char"/>
     <w:uiPriority w:val="9"/>
     <w:unhideWhenUsed/>
     <w:qFormat/>
@@ -6672,13 +7420,13 @@
       <w:sz w:val="22"/>
     </w:rPr>
   </w:style>
-  <w:style w:type="character" w:default="1" w:styleId="a0">
+  <w:style w:type="character" w:default="1" w:styleId="DefaultParagraphFont">
     <w:name w:val="Default Paragraph Font"/>
     <w:uiPriority w:val="1"/>
     <w:semiHidden/>
     <w:unhideWhenUsed/>
   </w:style>
-  <w:style w:type="table" w:default="1" w:styleId="a1">
+  <w:style w:type="table" w:default="1" w:styleId="TableNormal">
     <w:name w:val="Normal Table"/>
     <w:uiPriority w:val="99"/>
     <w:semiHidden/>
@@ -6693,16 +7441,16 @@
       </w:tblCellMar>
     </w:tblPr>
   </w:style>
-  <w:style w:type="numbering" w:default="1" w:styleId="a2">
+  <w:style w:type="numbering" w:default="1" w:styleId="NoList">
     <w:name w:val="No List"/>
     <w:uiPriority w:val="99"/>
     <w:semiHidden/>
     <w:unhideWhenUsed/>
   </w:style>
-  <w:style w:type="character" w:customStyle="1" w:styleId="10">
-    <w:name w:val="Заголовок 1 Знак"/>
-    <w:basedOn w:val="a0"/>
-    <w:link w:val="1"/>
+  <w:style w:type="character" w:customStyle="1" w:styleId="Heading1Char">
+    <w:name w:val="Heading 1 Char"/>
+    <w:basedOn w:val="DefaultParagraphFont"/>
+    <w:link w:val="Heading1"/>
     <w:rsid w:val="000C5F08"/>
     <w:rPr>
       <w:rFonts w:ascii="Times New Roman" w:eastAsia="Times New Roman" w:hAnsi="Times New Roman" w:cs="Arial"/>
@@ -6714,10 +7462,10 @@
       <w:lang w:eastAsia="ru-RU"/>
     </w:rPr>
   </w:style>
-  <w:style w:type="character" w:customStyle="1" w:styleId="20">
-    <w:name w:val="Заголовок 2 Знак"/>
-    <w:basedOn w:val="a0"/>
-    <w:link w:val="2"/>
+  <w:style w:type="character" w:customStyle="1" w:styleId="Heading2Char">
+    <w:name w:val="Heading 2 Char"/>
+    <w:basedOn w:val="DefaultParagraphFont"/>
+    <w:link w:val="Heading2"/>
     <w:uiPriority w:val="9"/>
     <w:rsid w:val="00CC6A71"/>
     <w:rPr>
@@ -6727,10 +7475,10 @@
       <w:szCs w:val="26"/>
     </w:rPr>
   </w:style>
-  <w:style w:type="paragraph" w:styleId="a3">
+  <w:style w:type="paragraph" w:styleId="TOCHeading">
     <w:name w:val="TOC Heading"/>
-    <w:basedOn w:val="1"/>
-    <w:next w:val="a"/>
+    <w:basedOn w:val="Heading1"/>
+    <w:next w:val="Normal"/>
     <w:uiPriority w:val="39"/>
     <w:unhideWhenUsed/>
     <w:qFormat/>
@@ -6748,9 +7496,9 @@
       <w:lang w:val="en-US" w:eastAsia="en-US"/>
     </w:rPr>
   </w:style>
-  <w:style w:type="paragraph" w:styleId="a4">
+  <w:style w:type="paragraph" w:styleId="ListParagraph">
     <w:name w:val="List Paragraph"/>
-    <w:basedOn w:val="a"/>
+    <w:basedOn w:val="Normal"/>
     <w:uiPriority w:val="34"/>
     <w:qFormat/>
     <w:rsid w:val="002630BA"/>
@@ -6759,10 +7507,10 @@
       <w:contextualSpacing/>
     </w:pPr>
   </w:style>
-  <w:style w:type="paragraph" w:styleId="11">
+  <w:style w:type="paragraph" w:styleId="TOC1">
     <w:name w:val="toc 1"/>
-    <w:basedOn w:val="a"/>
-    <w:next w:val="a"/>
+    <w:basedOn w:val="Normal"/>
+    <w:next w:val="Normal"/>
     <w:autoRedefine/>
     <w:uiPriority w:val="39"/>
     <w:unhideWhenUsed/>
@@ -6777,10 +7525,10 @@
       <w:ind w:left="993" w:hanging="284"/>
     </w:pPr>
   </w:style>
-  <w:style w:type="paragraph" w:styleId="21">
+  <w:style w:type="paragraph" w:styleId="TOC2">
     <w:name w:val="toc 2"/>
-    <w:basedOn w:val="a"/>
-    <w:next w:val="a"/>
+    <w:basedOn w:val="Normal"/>
+    <w:next w:val="Normal"/>
     <w:autoRedefine/>
     <w:uiPriority w:val="39"/>
     <w:unhideWhenUsed/>
@@ -6791,9 +7539,9 @@
       </w:tabs>
     </w:pPr>
   </w:style>
-  <w:style w:type="character" w:styleId="a5">
+  <w:style w:type="character" w:styleId="Hyperlink">
     <w:name w:val="Hyperlink"/>
-    <w:basedOn w:val="a0"/>
+    <w:basedOn w:val="DefaultParagraphFont"/>
     <w:uiPriority w:val="99"/>
     <w:unhideWhenUsed/>
     <w:rsid w:val="00DA7F05"/>
@@ -6802,9 +7550,9 @@
       <w:u w:val="single"/>
     </w:rPr>
   </w:style>
-  <w:style w:type="character" w:styleId="a6">
+  <w:style w:type="character" w:styleId="CommentReference">
     <w:name w:val="annotation reference"/>
-    <w:basedOn w:val="a0"/>
+    <w:basedOn w:val="DefaultParagraphFont"/>
     <w:uiPriority w:val="99"/>
     <w:semiHidden/>
     <w:unhideWhenUsed/>
@@ -6814,10 +7562,10 @@
       <w:szCs w:val="16"/>
     </w:rPr>
   </w:style>
-  <w:style w:type="paragraph" w:styleId="a7">
+  <w:style w:type="paragraph" w:styleId="CommentText">
     <w:name w:val="annotation text"/>
-    <w:basedOn w:val="a"/>
-    <w:link w:val="a8"/>
+    <w:basedOn w:val="Normal"/>
+    <w:link w:val="CommentTextChar"/>
     <w:uiPriority w:val="99"/>
     <w:semiHidden/>
     <w:unhideWhenUsed/>
@@ -6827,10 +7575,10 @@
       <w:szCs w:val="20"/>
     </w:rPr>
   </w:style>
-  <w:style w:type="character" w:customStyle="1" w:styleId="a8">
-    <w:name w:val="Текст примечания Знак"/>
-    <w:basedOn w:val="a0"/>
-    <w:link w:val="a7"/>
+  <w:style w:type="character" w:customStyle="1" w:styleId="CommentTextChar">
+    <w:name w:val="Comment Text Char"/>
+    <w:basedOn w:val="DefaultParagraphFont"/>
+    <w:link w:val="CommentText"/>
     <w:uiPriority w:val="99"/>
     <w:semiHidden/>
     <w:rsid w:val="00DA7F05"/>
@@ -6840,11 +7588,11 @@
       <w:szCs w:val="20"/>
     </w:rPr>
   </w:style>
-  <w:style w:type="paragraph" w:styleId="a9">
+  <w:style w:type="paragraph" w:styleId="CommentSubject">
     <w:name w:val="annotation subject"/>
-    <w:basedOn w:val="a7"/>
-    <w:next w:val="a7"/>
-    <w:link w:val="aa"/>
+    <w:basedOn w:val="CommentText"/>
+    <w:next w:val="CommentText"/>
+    <w:link w:val="CommentSubjectChar"/>
     <w:uiPriority w:val="99"/>
     <w:semiHidden/>
     <w:unhideWhenUsed/>
@@ -6854,10 +7602,10 @@
       <w:bCs/>
     </w:rPr>
   </w:style>
-  <w:style w:type="character" w:customStyle="1" w:styleId="aa">
-    <w:name w:val="Тема примечания Знак"/>
-    <w:basedOn w:val="a8"/>
-    <w:link w:val="a9"/>
+  <w:style w:type="character" w:customStyle="1" w:styleId="CommentSubjectChar">
+    <w:name w:val="Comment Subject Char"/>
+    <w:basedOn w:val="CommentTextChar"/>
+    <w:link w:val="CommentSubject"/>
     <w:uiPriority w:val="99"/>
     <w:semiHidden/>
     <w:rsid w:val="00DA7F05"/>
@@ -6869,7 +7617,7 @@
       <w:szCs w:val="20"/>
     </w:rPr>
   </w:style>
-  <w:style w:type="paragraph" w:styleId="ab">
+  <w:style w:type="paragraph" w:styleId="NoSpacing">
     <w:name w:val="No Spacing"/>
     <w:uiPriority w:val="1"/>
     <w:qFormat/>
@@ -6885,9 +7633,9 @@
       <w:szCs w:val="24"/>
     </w:rPr>
   </w:style>
-  <w:style w:type="table" w:styleId="ac">
+  <w:style w:type="table" w:styleId="TableGrid">
     <w:name w:val="Table Grid"/>
-    <w:basedOn w:val="a1"/>
+    <w:basedOn w:val="TableNormal"/>
     <w:uiPriority w:val="39"/>
     <w:rsid w:val="00647C66"/>
     <w:pPr>
@@ -6904,10 +7652,10 @@
       </w:tblBorders>
     </w:tblPr>
   </w:style>
-  <w:style w:type="paragraph" w:styleId="ad">
+  <w:style w:type="paragraph" w:styleId="Header">
     <w:name w:val="header"/>
-    <w:basedOn w:val="a"/>
-    <w:link w:val="ae"/>
+    <w:basedOn w:val="Normal"/>
+    <w:link w:val="HeaderChar"/>
     <w:uiPriority w:val="99"/>
     <w:unhideWhenUsed/>
     <w:rsid w:val="00220032"/>
@@ -6919,10 +7667,10 @@
       <w:spacing w:line="240" w:lineRule="auto"/>
     </w:pPr>
   </w:style>
-  <w:style w:type="character" w:customStyle="1" w:styleId="ae">
-    <w:name w:val="Верхний колонтитул Знак"/>
-    <w:basedOn w:val="a0"/>
-    <w:link w:val="ad"/>
+  <w:style w:type="character" w:customStyle="1" w:styleId="HeaderChar">
+    <w:name w:val="Header Char"/>
+    <w:basedOn w:val="DefaultParagraphFont"/>
+    <w:link w:val="Header"/>
     <w:uiPriority w:val="99"/>
     <w:rsid w:val="00220032"/>
     <w:rPr>
@@ -6931,10 +7679,10 @@
       <w:szCs w:val="24"/>
     </w:rPr>
   </w:style>
-  <w:style w:type="paragraph" w:styleId="af">
+  <w:style w:type="paragraph" w:styleId="Footer">
     <w:name w:val="footer"/>
-    <w:basedOn w:val="a"/>
-    <w:link w:val="af0"/>
+    <w:basedOn w:val="Normal"/>
+    <w:link w:val="FooterChar"/>
     <w:uiPriority w:val="99"/>
     <w:unhideWhenUsed/>
     <w:rsid w:val="00220032"/>
@@ -6946,10 +7694,10 @@
       <w:spacing w:line="240" w:lineRule="auto"/>
     </w:pPr>
   </w:style>
-  <w:style w:type="character" w:customStyle="1" w:styleId="af0">
-    <w:name w:val="Нижний колонтитул Знак"/>
-    <w:basedOn w:val="a0"/>
-    <w:link w:val="af"/>
+  <w:style w:type="character" w:customStyle="1" w:styleId="FooterChar">
+    <w:name w:val="Footer Char"/>
+    <w:basedOn w:val="DefaultParagraphFont"/>
+    <w:link w:val="Footer"/>
     <w:uiPriority w:val="99"/>
     <w:rsid w:val="00220032"/>
     <w:rPr>
@@ -6960,12 +7708,12 @@
   </w:style>
   <w:style w:type="character" w:customStyle="1" w:styleId="ezkurwreuab5ozgtqnkl">
     <w:name w:val="ezkurwreuab5ozgtqnkl"/>
-    <w:basedOn w:val="a0"/>
+    <w:basedOn w:val="DefaultParagraphFont"/>
     <w:rsid w:val="0070554C"/>
   </w:style>
-  <w:style w:type="character" w:styleId="af1">
+  <w:style w:type="character" w:styleId="UnresolvedMention">
     <w:name w:val="Unresolved Mention"/>
-    <w:basedOn w:val="a0"/>
+    <w:basedOn w:val="DefaultParagraphFont"/>
     <w:uiPriority w:val="99"/>
     <w:semiHidden/>
     <w:unhideWhenUsed/>
@@ -6975,10 +7723,10 @@
       <w:shd w:val="clear" w:color="auto" w:fill="E1DFDD"/>
     </w:rPr>
   </w:style>
-  <w:style w:type="character" w:customStyle="1" w:styleId="30">
-    <w:name w:val="Заголовок 3 Знак"/>
-    <w:basedOn w:val="a0"/>
-    <w:link w:val="3"/>
+  <w:style w:type="character" w:customStyle="1" w:styleId="Heading3Char">
+    <w:name w:val="Heading 3 Char"/>
+    <w:basedOn w:val="DefaultParagraphFont"/>
+    <w:link w:val="Heading3"/>
     <w:uiPriority w:val="9"/>
     <w:rsid w:val="000C5F08"/>
     <w:rPr>
@@ -6988,10 +7736,10 @@
       <w:szCs w:val="24"/>
     </w:rPr>
   </w:style>
-  <w:style w:type="paragraph" w:styleId="31">
+  <w:style w:type="paragraph" w:styleId="TOC3">
     <w:name w:val="toc 3"/>
-    <w:basedOn w:val="a"/>
-    <w:next w:val="a"/>
+    <w:basedOn w:val="Normal"/>
+    <w:next w:val="Normal"/>
     <w:autoRedefine/>
     <w:uiPriority w:val="39"/>
     <w:unhideWhenUsed/>
@@ -7001,17 +7749,57 @@
       <w:ind w:left="520"/>
     </w:pPr>
   </w:style>
-  <w:style w:type="character" w:customStyle="1" w:styleId="40">
-    <w:name w:val="Заголовок 4 Знак"/>
-    <w:aliases w:val="Для таблиц Знак"/>
-    <w:basedOn w:val="a0"/>
-    <w:link w:val="4"/>
+  <w:style w:type="character" w:customStyle="1" w:styleId="Heading4Char">
+    <w:name w:val="Heading 4 Char"/>
+    <w:aliases w:val="Для таблиц Char"/>
+    <w:basedOn w:val="DefaultParagraphFont"/>
+    <w:link w:val="Heading4"/>
     <w:uiPriority w:val="9"/>
     <w:rsid w:val="00B13E58"/>
     <w:rPr>
       <w:rFonts w:ascii="Times New Roman" w:eastAsiaTheme="majorEastAsia" w:hAnsi="Times New Roman" w:cstheme="majorBidi"/>
       <w:iCs/>
       <w:szCs w:val="24"/>
+    </w:rPr>
+  </w:style>
+  <w:style w:type="paragraph" w:styleId="EndnoteText">
+    <w:name w:val="endnote text"/>
+    <w:basedOn w:val="Normal"/>
+    <w:link w:val="EndnoteTextChar"/>
+    <w:uiPriority w:val="99"/>
+    <w:semiHidden/>
+    <w:unhideWhenUsed/>
+    <w:rsid w:val="00FC4A4F"/>
+    <w:pPr>
+      <w:spacing w:line="240" w:lineRule="auto"/>
+    </w:pPr>
+    <w:rPr>
+      <w:sz w:val="20"/>
+      <w:szCs w:val="20"/>
+    </w:rPr>
+  </w:style>
+  <w:style w:type="character" w:customStyle="1" w:styleId="EndnoteTextChar">
+    <w:name w:val="Endnote Text Char"/>
+    <w:basedOn w:val="DefaultParagraphFont"/>
+    <w:link w:val="EndnoteText"/>
+    <w:uiPriority w:val="99"/>
+    <w:semiHidden/>
+    <w:rsid w:val="00FC4A4F"/>
+    <w:rPr>
+      <w:rFonts w:ascii="Times New Roman" w:hAnsi="Times New Roman" w:cs="Times New Roman"/>
+      <w:sz w:val="20"/>
+      <w:szCs w:val="20"/>
+    </w:rPr>
+  </w:style>
+  <w:style w:type="character" w:styleId="EndnoteReference">
+    <w:name w:val="endnote reference"/>
+    <w:basedOn w:val="DefaultParagraphFont"/>
+    <w:uiPriority w:val="99"/>
+    <w:semiHidden/>
+    <w:unhideWhenUsed/>
+    <w:rsid w:val="00FC4A4F"/>
+    <w:rPr>
+      <w:vertAlign w:val="superscript"/>
     </w:rPr>
   </w:style>
 </w:styles>

</xml_diff>